<commit_message>
Added diagrams and file structure to the design document.
</commit_message>
<xml_diff>
--- a/design/Design Document.docx
+++ b/design/Design Document.docx
@@ -4,34 +4,82 @@
   <w:body>
     <w:p>
       <w:r>
+        <w:t>CSCE2110</w:t>
+      </w:r>
+    </w:p>
+    <w:p>
+      <w:r>
+        <w:t>Section 213</w:t>
+      </w:r>
+    </w:p>
+    <w:p>
+      <w:r>
+        <w:t>Group 6</w:t>
+      </w:r>
+    </w:p>
+    <w:p>
+      <w:r>
+        <w:t>October 21</w:t>
+      </w:r>
+      <w:r>
+        <w:rPr>
+          <w:vertAlign w:val="superscript"/>
+        </w:rPr>
+        <w:t>st</w:t>
+      </w:r>
+      <w:r>
+        <w:t>, 2022</w:t>
+      </w:r>
+    </w:p>
+    <w:p>
+      <w:pPr>
+        <w:jc w:val="center"/>
+      </w:pPr>
+      <w:r>
+        <w:t>SimCity Project Design Document</w:t>
+      </w:r>
+    </w:p>
+    <w:p>
+      <w:pPr>
+        <w:jc w:val="center"/>
+      </w:pPr>
+      <w:r>
         <w:t>Trevonne Bridges</w:t>
       </w:r>
-    </w:p>
-    <w:p>
+      <w:r>
+        <w:t xml:space="preserve">, </w:t>
+      </w:r>
       <w:r>
         <w:t>Chandler Garret</w:t>
       </w:r>
-    </w:p>
-    <w:p>
+      <w:r>
+        <w:t xml:space="preserve">, </w:t>
+      </w:r>
       <w:r>
         <w:t>Nathan Jodoin</w:t>
       </w:r>
-    </w:p>
-    <w:p>
+      <w:r>
+        <w:t xml:space="preserve">, and </w:t>
+      </w:r>
       <w:r>
         <w:t>Salma M</w:t>
       </w:r>
       <w:r>
-        <w:t xml:space="preserve"> Omary</w:t>
-      </w:r>
+        <w:t>.</w:t>
+      </w:r>
+      <w:r>
+        <w:t xml:space="preserve"> </w:t>
+      </w:r>
+      <w:proofErr w:type="spellStart"/>
+      <w:r>
+        <w:t>Omary</w:t>
+      </w:r>
+      <w:proofErr w:type="spellEnd"/>
     </w:p>
     <w:p>
       <w:pPr>
         <w:jc w:val="center"/>
       </w:pPr>
-      <w:r>
-        <w:t>SimCity Project Design Document</w:t>
-      </w:r>
     </w:p>
     <w:p>
       <w:pPr>
@@ -47,100 +95,943 @@
       <w:r>
         <w:rPr>
           <w:b/>
+          <w:bCs/>
+          <w:noProof/>
+        </w:rPr>
+        <w:drawing>
+          <wp:anchor distT="0" distB="0" distL="114300" distR="114300" simplePos="0" relativeHeight="251658240" behindDoc="0" locked="0" layoutInCell="1" allowOverlap="1" wp14:anchorId="71BEB29D" wp14:editId="630BBC44">
+            <wp:simplePos x="0" y="0"/>
+            <wp:positionH relativeFrom="column">
+              <wp:posOffset>-495300</wp:posOffset>
+            </wp:positionH>
+            <wp:positionV relativeFrom="paragraph">
+              <wp:posOffset>269240</wp:posOffset>
+            </wp:positionV>
+            <wp:extent cx="6858000" cy="4752975"/>
+            <wp:effectExtent l="0" t="0" r="0" b="0"/>
+            <wp:wrapSquare wrapText="bothSides"/>
+            <wp:docPr id="1" name="Picture 1" descr="Diagram&#10;&#10;Description automatically generated"/>
+            <wp:cNvGraphicFramePr>
+              <a:graphicFrameLocks xmlns:a="http://schemas.openxmlformats.org/drawingml/2006/main" noChangeAspect="1"/>
+            </wp:cNvGraphicFramePr>
+            <a:graphic xmlns:a="http://schemas.openxmlformats.org/drawingml/2006/main">
+              <a:graphicData uri="http://schemas.openxmlformats.org/drawingml/2006/picture">
+                <pic:pic xmlns:pic="http://schemas.openxmlformats.org/drawingml/2006/picture">
+                  <pic:nvPicPr>
+                    <pic:cNvPr id="1" name="Picture 1" descr="Diagram&#10;&#10;Description automatically generated"/>
+                    <pic:cNvPicPr/>
+                  </pic:nvPicPr>
+                  <pic:blipFill>
+                    <a:blip r:embed="rId7">
+                      <a:extLst>
+                        <a:ext uri="{28A0092B-C50C-407E-A947-70E740481C1C}">
+                          <a14:useLocalDpi xmlns:a14="http://schemas.microsoft.com/office/drawing/2010/main" val="0"/>
+                        </a:ext>
+                      </a:extLst>
+                    </a:blip>
+                    <a:stretch>
+                      <a:fillRect/>
+                    </a:stretch>
+                  </pic:blipFill>
+                  <pic:spPr>
+                    <a:xfrm>
+                      <a:off x="0" y="0"/>
+                      <a:ext cx="6858000" cy="4752975"/>
+                    </a:xfrm>
+                    <a:prstGeom prst="rect">
+                      <a:avLst/>
+                    </a:prstGeom>
+                  </pic:spPr>
+                </pic:pic>
+              </a:graphicData>
+            </a:graphic>
+            <wp14:sizeRelH relativeFrom="page">
+              <wp14:pctWidth>0</wp14:pctWidth>
+            </wp14:sizeRelH>
+            <wp14:sizeRelV relativeFrom="page">
+              <wp14:pctHeight>0</wp14:pctHeight>
+            </wp14:sizeRelV>
+          </wp:anchor>
+        </w:drawing>
+      </w:r>
+      <w:r>
+        <w:rPr>
+          <w:b/>
         </w:rPr>
         <w:t>Part 1 – Functionality</w:t>
       </w:r>
+      <w:r>
+        <w:rPr>
+          <w:b/>
+        </w:rPr>
+        <w:t xml:space="preserve"> and Diagrams</w:t>
+      </w:r>
     </w:p>
     <w:p/>
     <w:p>
       <w:r>
-        <w:t>// Insert Diagrams and Some Text Here</w:t>
+        <w:t xml:space="preserve">Above </w:t>
+      </w:r>
+      <w:r>
+        <w:t xml:space="preserve">is the UML Class diagram designating the relationships between each of our classes, including logical data requirements. The map struct is an implementation of zone child objects in a two-dimensional array, bounded by an X and Y size. </w:t>
+      </w:r>
+    </w:p>
+    <w:p>
+      <w:r>
+        <w:t>The zone class has 7 children, including 3 functional classes and 4 simple children</w:t>
+      </w:r>
+      <w:r>
+        <w:t xml:space="preserve"> representing non-functional data. The three functional zones have populations which are modified by a series of global functions. For growth in industrial and commercial zones, workers are assigned from residential zones. As population increases for commercial zones, goods are transferred from industrial to commercial zones.</w:t>
       </w:r>
     </w:p>
     <w:p/>
     <w:p>
       <w:pPr>
-        <w:rPr>
-          <w:b/>
-        </w:rPr>
-      </w:pPr>
-      <w:r>
-        <w:rPr>
-          <w:b/>
-        </w:rPr>
+        <w:jc w:val="center"/>
+        <w:rPr>
+          <w:b/>
+          <w:bCs/>
+          <w:u w:val="single"/>
+        </w:rPr>
+      </w:pPr>
+      <w:r>
+        <w:rPr>
+          <w:b/>
+          <w:bCs/>
+          <w:u w:val="single"/>
+        </w:rPr>
+        <w:t xml:space="preserve">Process </w:t>
+      </w:r>
+      <w:r>
+        <w:rPr>
+          <w:b/>
+          <w:bCs/>
+          <w:u w:val="single"/>
+        </w:rPr>
+        <w:t>Flow Diagrams</w:t>
+      </w:r>
+      <w:r>
+        <w:rPr>
+          <w:b/>
+          <w:bCs/>
+          <w:noProof/>
+          <w:u w:val="single"/>
+        </w:rPr>
+        <w:drawing>
+          <wp:anchor distT="0" distB="0" distL="114300" distR="114300" simplePos="0" relativeHeight="251659264" behindDoc="0" locked="0" layoutInCell="1" allowOverlap="1" wp14:anchorId="4C737563" wp14:editId="0153830B">
+            <wp:simplePos x="0" y="0"/>
+            <wp:positionH relativeFrom="column">
+              <wp:posOffset>-228600</wp:posOffset>
+            </wp:positionH>
+            <wp:positionV relativeFrom="paragraph">
+              <wp:posOffset>243840</wp:posOffset>
+            </wp:positionV>
+            <wp:extent cx="2790825" cy="6377305"/>
+            <wp:effectExtent l="0" t="0" r="3175" b="0"/>
+            <wp:wrapSquare wrapText="bothSides"/>
+            <wp:docPr id="2" name="Picture 2" descr="Diagram&#10;&#10;Description automatically generated"/>
+            <wp:cNvGraphicFramePr>
+              <a:graphicFrameLocks xmlns:a="http://schemas.openxmlformats.org/drawingml/2006/main" noChangeAspect="1"/>
+            </wp:cNvGraphicFramePr>
+            <a:graphic xmlns:a="http://schemas.openxmlformats.org/drawingml/2006/main">
+              <a:graphicData uri="http://schemas.openxmlformats.org/drawingml/2006/picture">
+                <pic:pic xmlns:pic="http://schemas.openxmlformats.org/drawingml/2006/picture">
+                  <pic:nvPicPr>
+                    <pic:cNvPr id="2" name="Picture 2" descr="Diagram&#10;&#10;Description automatically generated"/>
+                    <pic:cNvPicPr/>
+                  </pic:nvPicPr>
+                  <pic:blipFill>
+                    <a:blip r:embed="rId8">
+                      <a:extLst>
+                        <a:ext uri="{28A0092B-C50C-407E-A947-70E740481C1C}">
+                          <a14:useLocalDpi xmlns:a14="http://schemas.microsoft.com/office/drawing/2010/main" val="0"/>
+                        </a:ext>
+                      </a:extLst>
+                    </a:blip>
+                    <a:stretch>
+                      <a:fillRect/>
+                    </a:stretch>
+                  </pic:blipFill>
+                  <pic:spPr>
+                    <a:xfrm>
+                      <a:off x="0" y="0"/>
+                      <a:ext cx="2790825" cy="6377305"/>
+                    </a:xfrm>
+                    <a:prstGeom prst="rect">
+                      <a:avLst/>
+                    </a:prstGeom>
+                  </pic:spPr>
+                </pic:pic>
+              </a:graphicData>
+            </a:graphic>
+            <wp14:sizeRelH relativeFrom="page">
+              <wp14:pctWidth>0</wp14:pctWidth>
+            </wp14:sizeRelH>
+            <wp14:sizeRelV relativeFrom="page">
+              <wp14:pctHeight>0</wp14:pctHeight>
+            </wp14:sizeRelV>
+          </wp:anchor>
+        </w:drawing>
+      </w:r>
+      <w:r>
+        <w:rPr>
+          <w:b/>
+          <w:bCs/>
+          <w:noProof/>
+          <w:u w:val="single"/>
+        </w:rPr>
+        <w:drawing>
+          <wp:anchor distT="0" distB="0" distL="114300" distR="114300" simplePos="0" relativeHeight="251660288" behindDoc="0" locked="0" layoutInCell="1" allowOverlap="1" wp14:anchorId="04D36DAF" wp14:editId="0737646A">
+            <wp:simplePos x="0" y="0"/>
+            <wp:positionH relativeFrom="column">
+              <wp:posOffset>2972435</wp:posOffset>
+            </wp:positionH>
+            <wp:positionV relativeFrom="paragraph">
+              <wp:posOffset>289560</wp:posOffset>
+            </wp:positionV>
+            <wp:extent cx="2846705" cy="5468620"/>
+            <wp:effectExtent l="0" t="0" r="0" b="5080"/>
+            <wp:wrapSquare wrapText="bothSides"/>
+            <wp:docPr id="3" name="Picture 3" descr="Diagram&#10;&#10;Description automatically generated"/>
+            <wp:cNvGraphicFramePr>
+              <a:graphicFrameLocks xmlns:a="http://schemas.openxmlformats.org/drawingml/2006/main" noChangeAspect="1"/>
+            </wp:cNvGraphicFramePr>
+            <a:graphic xmlns:a="http://schemas.openxmlformats.org/drawingml/2006/main">
+              <a:graphicData uri="http://schemas.openxmlformats.org/drawingml/2006/picture">
+                <pic:pic xmlns:pic="http://schemas.openxmlformats.org/drawingml/2006/picture">
+                  <pic:nvPicPr>
+                    <pic:cNvPr id="3" name="Picture 3" descr="Diagram&#10;&#10;Description automatically generated"/>
+                    <pic:cNvPicPr/>
+                  </pic:nvPicPr>
+                  <pic:blipFill rotWithShape="1">
+                    <a:blip r:embed="rId9" cstate="print">
+                      <a:extLst>
+                        <a:ext uri="{28A0092B-C50C-407E-A947-70E740481C1C}">
+                          <a14:useLocalDpi xmlns:a14="http://schemas.microsoft.com/office/drawing/2010/main" val="0"/>
+                        </a:ext>
+                      </a:extLst>
+                    </a:blip>
+                    <a:srcRect l="41528" t="5627" r="-1" b="7396"/>
+                    <a:stretch/>
+                  </pic:blipFill>
+                  <pic:spPr bwMode="auto">
+                    <a:xfrm>
+                      <a:off x="0" y="0"/>
+                      <a:ext cx="2846705" cy="5468620"/>
+                    </a:xfrm>
+                    <a:prstGeom prst="rect">
+                      <a:avLst/>
+                    </a:prstGeom>
+                    <a:ln>
+                      <a:noFill/>
+                    </a:ln>
+                    <a:extLst>
+                      <a:ext uri="{53640926-AAD7-44D8-BBD7-CCE9431645EC}">
+                        <a14:shadowObscured xmlns:a14="http://schemas.microsoft.com/office/drawing/2010/main"/>
+                      </a:ext>
+                    </a:extLst>
+                  </pic:spPr>
+                </pic:pic>
+              </a:graphicData>
+            </a:graphic>
+            <wp14:sizeRelH relativeFrom="page">
+              <wp14:pctWidth>0</wp14:pctWidth>
+            </wp14:sizeRelH>
+            <wp14:sizeRelV relativeFrom="page">
+              <wp14:pctHeight>0</wp14:pctHeight>
+            </wp14:sizeRelV>
+          </wp:anchor>
+        </w:drawing>
+      </w:r>
+    </w:p>
+    <w:p/>
+    <w:p>
+      <w:pPr>
+        <w:rPr>
+          <w:b/>
+        </w:rPr>
+      </w:pPr>
+      <w:r>
+        <w:rPr>
+          <w:b/>
+        </w:rPr>
+        <w:br w:type="page"/>
+      </w:r>
+    </w:p>
+    <w:p>
+      <w:pPr>
+        <w:rPr>
+          <w:b/>
+        </w:rPr>
+      </w:pPr>
+      <w:r>
+        <w:rPr>
+          <w:b/>
+          <w:noProof/>
+        </w:rPr>
+        <w:lastRenderedPageBreak/>
+        <w:drawing>
+          <wp:anchor distT="0" distB="0" distL="114300" distR="114300" simplePos="0" relativeHeight="251661312" behindDoc="0" locked="0" layoutInCell="1" allowOverlap="1" wp14:anchorId="1582EE90" wp14:editId="0543C108">
+            <wp:simplePos x="0" y="0"/>
+            <wp:positionH relativeFrom="column">
+              <wp:posOffset>495300</wp:posOffset>
+            </wp:positionH>
+            <wp:positionV relativeFrom="paragraph">
+              <wp:posOffset>0</wp:posOffset>
+            </wp:positionV>
+            <wp:extent cx="4876800" cy="7799705"/>
+            <wp:effectExtent l="0" t="0" r="0" b="0"/>
+            <wp:wrapSquare wrapText="bothSides"/>
+            <wp:docPr id="7" name="Picture 7" descr="Diagram&#10;&#10;Description automatically generated"/>
+            <wp:cNvGraphicFramePr>
+              <a:graphicFrameLocks xmlns:a="http://schemas.openxmlformats.org/drawingml/2006/main" noChangeAspect="1"/>
+            </wp:cNvGraphicFramePr>
+            <a:graphic xmlns:a="http://schemas.openxmlformats.org/drawingml/2006/main">
+              <a:graphicData uri="http://schemas.openxmlformats.org/drawingml/2006/picture">
+                <pic:pic xmlns:pic="http://schemas.openxmlformats.org/drawingml/2006/picture">
+                  <pic:nvPicPr>
+                    <pic:cNvPr id="7" name="Picture 7" descr="Diagram&#10;&#10;Description automatically generated"/>
+                    <pic:cNvPicPr/>
+                  </pic:nvPicPr>
+                  <pic:blipFill>
+                    <a:blip r:embed="rId10">
+                      <a:extLst>
+                        <a:ext uri="{28A0092B-C50C-407E-A947-70E740481C1C}">
+                          <a14:useLocalDpi xmlns:a14="http://schemas.microsoft.com/office/drawing/2010/main" val="0"/>
+                        </a:ext>
+                      </a:extLst>
+                    </a:blip>
+                    <a:stretch>
+                      <a:fillRect/>
+                    </a:stretch>
+                  </pic:blipFill>
+                  <pic:spPr>
+                    <a:xfrm>
+                      <a:off x="0" y="0"/>
+                      <a:ext cx="4876800" cy="7799705"/>
+                    </a:xfrm>
+                    <a:prstGeom prst="rect">
+                      <a:avLst/>
+                    </a:prstGeom>
+                  </pic:spPr>
+                </pic:pic>
+              </a:graphicData>
+            </a:graphic>
+            <wp14:sizeRelH relativeFrom="page">
+              <wp14:pctWidth>0</wp14:pctWidth>
+            </wp14:sizeRelH>
+            <wp14:sizeRelV relativeFrom="page">
+              <wp14:pctHeight>0</wp14:pctHeight>
+            </wp14:sizeRelV>
+          </wp:anchor>
+        </w:drawing>
+      </w:r>
+    </w:p>
+    <w:p>
+      <w:r>
+        <w:fldChar w:fldCharType="begin"/>
+      </w:r>
+      <w:r>
+        <w:instrText xml:space="preserve"> INCLUDEPICTURE "https://csegitlab.engineering.unt.edu/csce-2110/fall/section-213/group-6/simcity/-/raw/master/design/Level%201%20-%20Calculate%20Adjacencies.png" \* MERGEFORMATINET </w:instrText>
+      </w:r>
+      <w:r>
+        <w:fldChar w:fldCharType="separate"/>
+      </w:r>
+      <w:r>
+        <w:fldChar w:fldCharType="end"/>
+      </w:r>
+      <w:r>
+        <w:fldChar w:fldCharType="begin"/>
+      </w:r>
+      <w:r>
+        <w:instrText xml:space="preserve"> INCLUDEPICTURE "https://csegitlab.engineering.unt.edu/csce-2110/fall/section-213/group-6/simcity/-/raw/master/design/Level%201%20-%20Calculate%20Adjacencies.png" \* MERGEFORMATINET </w:instrText>
+      </w:r>
+      <w:r>
+        <w:fldChar w:fldCharType="separate"/>
+      </w:r>
+      <w:r>
+        <w:fldChar w:fldCharType="end"/>
+      </w:r>
+      <w:r>
+        <w:br w:type="page"/>
+      </w:r>
+      <w:r>
+        <w:rPr>
+          <w:noProof/>
+        </w:rPr>
+        <w:lastRenderedPageBreak/>
+        <w:drawing>
+          <wp:anchor distT="0" distB="0" distL="114300" distR="114300" simplePos="0" relativeHeight="251662336" behindDoc="0" locked="0" layoutInCell="1" allowOverlap="1" wp14:anchorId="3353AD71" wp14:editId="4A2078D0">
+            <wp:simplePos x="0" y="0"/>
+            <wp:positionH relativeFrom="column">
+              <wp:posOffset>-371475</wp:posOffset>
+            </wp:positionH>
+            <wp:positionV relativeFrom="paragraph">
+              <wp:posOffset>0</wp:posOffset>
+            </wp:positionV>
+            <wp:extent cx="6696075" cy="4443095"/>
+            <wp:effectExtent l="0" t="0" r="0" b="1905"/>
+            <wp:wrapSquare wrapText="bothSides"/>
+            <wp:docPr id="8" name="Picture 8" descr="Diagram&#10;&#10;Description automatically generated"/>
+            <wp:cNvGraphicFramePr>
+              <a:graphicFrameLocks xmlns:a="http://schemas.openxmlformats.org/drawingml/2006/main" noChangeAspect="1"/>
+            </wp:cNvGraphicFramePr>
+            <a:graphic xmlns:a="http://schemas.openxmlformats.org/drawingml/2006/main">
+              <a:graphicData uri="http://schemas.openxmlformats.org/drawingml/2006/picture">
+                <pic:pic xmlns:pic="http://schemas.openxmlformats.org/drawingml/2006/picture">
+                  <pic:nvPicPr>
+                    <pic:cNvPr id="8" name="Picture 8" descr="Diagram&#10;&#10;Description automatically generated"/>
+                    <pic:cNvPicPr/>
+                  </pic:nvPicPr>
+                  <pic:blipFill>
+                    <a:blip r:embed="rId11" cstate="print">
+                      <a:extLst>
+                        <a:ext uri="{28A0092B-C50C-407E-A947-70E740481C1C}">
+                          <a14:useLocalDpi xmlns:a14="http://schemas.microsoft.com/office/drawing/2010/main" val="0"/>
+                        </a:ext>
+                      </a:extLst>
+                    </a:blip>
+                    <a:stretch>
+                      <a:fillRect/>
+                    </a:stretch>
+                  </pic:blipFill>
+                  <pic:spPr>
+                    <a:xfrm>
+                      <a:off x="0" y="0"/>
+                      <a:ext cx="6696075" cy="4443095"/>
+                    </a:xfrm>
+                    <a:prstGeom prst="rect">
+                      <a:avLst/>
+                    </a:prstGeom>
+                  </pic:spPr>
+                </pic:pic>
+              </a:graphicData>
+            </a:graphic>
+            <wp14:sizeRelH relativeFrom="page">
+              <wp14:pctWidth>0</wp14:pctWidth>
+            </wp14:sizeRelH>
+            <wp14:sizeRelV relativeFrom="page">
+              <wp14:pctHeight>0</wp14:pctHeight>
+            </wp14:sizeRelV>
+          </wp:anchor>
+        </w:drawing>
+      </w:r>
+      <w:r>
+        <w:br w:type="page"/>
+      </w:r>
+    </w:p>
+    <w:p>
+      <w:pPr>
+        <w:tabs>
+          <w:tab w:val="center" w:pos="4680"/>
+        </w:tabs>
+        <w:rPr>
+          <w:b/>
+        </w:rPr>
+      </w:pPr>
+      <w:r>
+        <w:rPr>
+          <w:noProof/>
+        </w:rPr>
+        <w:lastRenderedPageBreak/>
+        <w:drawing>
+          <wp:anchor distT="0" distB="0" distL="114300" distR="114300" simplePos="0" relativeHeight="251663360" behindDoc="0" locked="0" layoutInCell="1" allowOverlap="1" wp14:anchorId="2F8221AC" wp14:editId="3F9C849E">
+            <wp:simplePos x="0" y="0"/>
+            <wp:positionH relativeFrom="column">
+              <wp:posOffset>95250</wp:posOffset>
+            </wp:positionH>
+            <wp:positionV relativeFrom="paragraph">
+              <wp:posOffset>314325</wp:posOffset>
+            </wp:positionV>
+            <wp:extent cx="5553075" cy="6604635"/>
+            <wp:effectExtent l="0" t="0" r="0" b="0"/>
+            <wp:wrapSquare wrapText="bothSides"/>
+            <wp:docPr id="9" name="Picture 9" descr="Diagram&#10;&#10;Description automatically generated"/>
+            <wp:cNvGraphicFramePr>
+              <a:graphicFrameLocks xmlns:a="http://schemas.openxmlformats.org/drawingml/2006/main" noChangeAspect="1"/>
+            </wp:cNvGraphicFramePr>
+            <a:graphic xmlns:a="http://schemas.openxmlformats.org/drawingml/2006/main">
+              <a:graphicData uri="http://schemas.openxmlformats.org/drawingml/2006/picture">
+                <pic:pic xmlns:pic="http://schemas.openxmlformats.org/drawingml/2006/picture">
+                  <pic:nvPicPr>
+                    <pic:cNvPr id="9" name="Picture 9" descr="Diagram&#10;&#10;Description automatically generated"/>
+                    <pic:cNvPicPr/>
+                  </pic:nvPicPr>
+                  <pic:blipFill>
+                    <a:blip r:embed="rId12">
+                      <a:extLst>
+                        <a:ext uri="{28A0092B-C50C-407E-A947-70E740481C1C}">
+                          <a14:useLocalDpi xmlns:a14="http://schemas.microsoft.com/office/drawing/2010/main" val="0"/>
+                        </a:ext>
+                      </a:extLst>
+                    </a:blip>
+                    <a:stretch>
+                      <a:fillRect/>
+                    </a:stretch>
+                  </pic:blipFill>
+                  <pic:spPr>
+                    <a:xfrm>
+                      <a:off x="0" y="0"/>
+                      <a:ext cx="5553075" cy="6604635"/>
+                    </a:xfrm>
+                    <a:prstGeom prst="rect">
+                      <a:avLst/>
+                    </a:prstGeom>
+                  </pic:spPr>
+                </pic:pic>
+              </a:graphicData>
+            </a:graphic>
+            <wp14:sizeRelH relativeFrom="page">
+              <wp14:pctWidth>0</wp14:pctWidth>
+            </wp14:sizeRelH>
+            <wp14:sizeRelV relativeFrom="page">
+              <wp14:pctHeight>0</wp14:pctHeight>
+            </wp14:sizeRelV>
+          </wp:anchor>
+        </w:drawing>
+      </w:r>
+      <w:r>
+        <w:rPr>
+          <w:b/>
+        </w:rPr>
+        <w:t>Level 1</w:t>
+      </w:r>
+      <w:r>
+        <w:rPr>
+          <w:b/>
+        </w:rPr>
+        <w:t xml:space="preserve"> – Analysis Process Flow Diagram</w:t>
+      </w:r>
+    </w:p>
+    <w:p>
+      <w:pPr>
+        <w:rPr>
+          <w:b/>
+        </w:rPr>
+      </w:pPr>
+    </w:p>
+    <w:p>
+      <w:pPr>
+        <w:rPr>
+          <w:b/>
+        </w:rPr>
+      </w:pPr>
+    </w:p>
+    <w:p>
+      <w:pPr>
+        <w:rPr>
+          <w:b/>
+        </w:rPr>
+      </w:pPr>
+    </w:p>
+    <w:p>
+      <w:pPr>
+        <w:rPr>
+          <w:b/>
+        </w:rPr>
+      </w:pPr>
+    </w:p>
+    <w:p>
+      <w:pPr>
+        <w:rPr>
+          <w:b/>
+        </w:rPr>
+      </w:pPr>
+    </w:p>
+    <w:p>
+      <w:pPr>
+        <w:rPr>
+          <w:b/>
+        </w:rPr>
+      </w:pPr>
+    </w:p>
+    <w:p>
+      <w:pPr>
+        <w:rPr>
+          <w:b/>
+        </w:rPr>
+      </w:pPr>
+      <w:r>
+        <w:rPr>
+          <w:b/>
+        </w:rPr>
+        <w:br w:type="page"/>
+      </w:r>
+    </w:p>
+    <w:p>
+      <w:pPr>
+        <w:rPr>
+          <w:b/>
+        </w:rPr>
+      </w:pPr>
+      <w:r>
+        <w:rPr>
+          <w:b/>
+        </w:rPr>
+        <w:lastRenderedPageBreak/>
         <w:t>Part 2 – Data Storage</w:t>
       </w:r>
     </w:p>
     <w:p/>
     <w:p>
       <w:r>
-        <w:t>At runtime, the program will read in a series of characters from a provided file. Each character will be translated into a zone object child, and then stored in a two-dimensional vector. The two dimensional vector will be the only ful copy of each zone obj</w:t>
-      </w:r>
-      <w:r>
-        <w:t>ect, and all other data structures will retain pointers to the 2D vector addresses for each object.</w:t>
+        <w:t xml:space="preserve">At runtime, the program will read in a series of characters from a provided file. Each character will be translated into a zone object child, and then stored in a two-dimensional vector. The </w:t>
+      </w:r>
+      <w:r>
+        <w:t>two-dimensional</w:t>
+      </w:r>
+      <w:r>
+        <w:t xml:space="preserve"> vector will be the only ful</w:t>
+      </w:r>
+      <w:r>
+        <w:t>l</w:t>
+      </w:r>
+      <w:r>
+        <w:t xml:space="preserve"> copy of each zone object, and all other data structures will retain pointers to the 2D vector addresses for each object.</w:t>
       </w:r>
     </w:p>
     <w:p/>
     <w:p>
       <w:r>
-        <w:t xml:space="preserve">In order to calculate remote adjacencies, it is most efficient for each node to retain a list of direct adjacencies, otherwise known as local adjacencies. </w:t>
-      </w:r>
-      <w:r>
-        <w:t>Each zone object will have a vector data member of size 8 populated with zone pointers. Index 0 represents the top left corner adjacency, and each subsequent index represents a clockwise rotation around the the node.</w:t>
+        <w:t>To</w:t>
+      </w:r>
+      <w:r>
+        <w:t xml:space="preserve"> calculate remote adjacencies, it is most efficient for each node to retain a list of direct adjacencies, otherwise known as local adjacencies. Each zone object will have a vector data member of size 8 populated with zone pointers. Index 0 represents the top left corner adjacency, and each subsequent index represents a clockwise rotation around the node.</w:t>
       </w:r>
     </w:p>
     <w:p/>
     <w:p>
       <w:r>
-        <w:t xml:space="preserve">Each cycle, commercial and industrial </w:t>
-      </w:r>
-      <w:r>
-        <w:t>nodes need to probe surrounding commercial and industrial zones to draw on workers and goods. Calculating adjacencies at each update is computationally expensive. A series of adjacency lists for each node, calculated once at runtime, wil allow for the simu</w:t>
-      </w:r>
-      <w:r>
-        <w:t>lation to run more efficiently. As workers and goods may travel via road, a local adjacency list will not suffice. Each industrial and commercial node requires a list of distantly adjacent residential nodes which are capable of providing workers. Closer wo</w:t>
-      </w:r>
-      <w:r>
-        <w:t>rkers are preferred, so the list should be sorted by distance along the available path or paths. This may be accomplished naturally with breadth first search. Similarly, as commercial nodes also receive goods locally and by road, an additional list of indu</w:t>
-      </w:r>
-      <w:r>
-        <w:t>strial adjacencies is required.</w:t>
+        <w:t xml:space="preserve">Each cycle, commercial and industrial nodes need to probe surrounding commercial and industrial zones to draw on workers and goods. Calculating adjacencies at each update is computationally expensive. A series of adjacency lists for each node, calculated once at runtime, </w:t>
+      </w:r>
+      <w:r>
+        <w:t>will</w:t>
+      </w:r>
+      <w:r>
+        <w:t xml:space="preserve"> allow for the simulation to run more efficiently. As workers and goods may travel via road, a local adjacency list will not suffice. Each industrial and commercial node requires a list of distantly adjacent residential nodes which </w:t>
+      </w:r>
+      <w:r>
+        <w:t>can provide</w:t>
+      </w:r>
+      <w:r>
+        <w:t xml:space="preserve"> workers. Closer workers are preferred, so the list should be sorted by distance along the available path or paths. This may be accomplished naturally with breadth first search. Similarly, as commercial nodes also receive goods locally and by road, an additional list of industrial adjacencies is required.</w:t>
       </w:r>
     </w:p>
     <w:p/>
     <w:p>
       <w:r>
-        <w:t xml:space="preserve">In order to avoid instances of multiple state, our program will access all of our data from the top level through a series of ordered function calls. In order to facilitate this functional approach, there will be a minimum </w:t>
-      </w:r>
-      <w:r>
-        <w:t>of three linked lists, one for each type of populated zone. During to update and display loop of the simulation, the lists will be the primary means by which our zone objects are accessed. For example, pollution, which affects populated zones, may be updat</w:t>
-      </w:r>
-      <w:r>
-        <w:t xml:space="preserve">e through a function which iterates through the list of each industrial zone, and then for each zone updates the adjacent nodes, moving outward until the appropriate depth has been reached. The functional list sorting will be by population from highest to </w:t>
-      </w:r>
-      <w:r>
-        <w:t>lowest. Each functional working list will be populated with zone object pointers, pointing at each object in the original two-dimensional vector.</w:t>
+        <w:t>To</w:t>
+      </w:r>
+      <w:r>
+        <w:t xml:space="preserve"> avoid instances of multiple state, our program will access </w:t>
+      </w:r>
+      <w:proofErr w:type="gramStart"/>
+      <w:r>
+        <w:t>all of</w:t>
+      </w:r>
+      <w:proofErr w:type="gramEnd"/>
+      <w:r>
+        <w:t xml:space="preserve"> our data from the top level through a series of ordered function calls. </w:t>
+      </w:r>
+      <w:r>
+        <w:t>To</w:t>
+      </w:r>
+      <w:r>
+        <w:t xml:space="preserve"> facilitate this functional approach, there will be a minimum of three linked lists, one for each type of populated zone. During to update and display loop of the simulation, the lists will be the primary means by which our zone objects are accessed. For example, pollution, which affects populated zones, may be update through a function which iterates through the list of each industrial zone, and then for each zone updates the adjacent nodes, moving outward until the appropriate depth has been reached. The functional list sorting will be by population from highest to lowest. Each functional working list will be populated with zone object pointers, pointing at each object in the original two-dimensional vector.</w:t>
+      </w:r>
+    </w:p>
+    <w:p>
+      <w:r>
+        <w:br w:type="page"/>
       </w:r>
     </w:p>
     <w:p/>
+    <w:p>
+      <w:pPr>
+        <w:rPr>
+          <w:b/>
+        </w:rPr>
+      </w:pPr>
+      <w:r>
+        <w:rPr>
+          <w:b/>
+        </w:rPr>
+        <w:t>Part 3 – File Organization</w:t>
+      </w:r>
+    </w:p>
     <w:p/>
     <w:p>
-      <w:pPr>
-        <w:rPr>
-          <w:b/>
-        </w:rPr>
-      </w:pPr>
-      <w:r>
-        <w:rPr>
-          <w:b/>
-        </w:rPr>
-        <w:lastRenderedPageBreak/>
-        <w:t>Part 3 – File Organization</w:t>
+      <w:r>
+        <w:t>Our files will be structured on an as needed basis. As we are using a procedural and functional approach, we will make limited use of header files only when they are deemed necessary during the coding of the project.</w:t>
       </w:r>
     </w:p>
     <w:p/>
+    <w:p>
+      <w:r>
+        <w:t>The following are the existing files in our project as planned thus far:</w:t>
+      </w:r>
+    </w:p>
     <w:p/>
+    <w:p>
+      <w:pPr>
+        <w:pStyle w:val="ListParagraph"/>
+        <w:numPr>
+          <w:ilvl w:val="0"/>
+          <w:numId w:val="4"/>
+        </w:numPr>
+      </w:pPr>
+      <w:proofErr w:type="spellStart"/>
+      <w:r>
+        <w:t>simcity</w:t>
+      </w:r>
+      <w:proofErr w:type="spellEnd"/>
+      <w:r>
+        <w:t>/</w:t>
+      </w:r>
+    </w:p>
+    <w:p>
+      <w:pPr>
+        <w:pStyle w:val="ListParagraph"/>
+        <w:numPr>
+          <w:ilvl w:val="0"/>
+          <w:numId w:val="2"/>
+        </w:numPr>
+      </w:pPr>
+      <w:r>
+        <w:t>main.cpp</w:t>
+      </w:r>
+    </w:p>
+    <w:p>
+      <w:pPr>
+        <w:pStyle w:val="ListParagraph"/>
+        <w:numPr>
+          <w:ilvl w:val="1"/>
+          <w:numId w:val="2"/>
+        </w:numPr>
+      </w:pPr>
+      <w:r>
+        <w:t>the main function</w:t>
+      </w:r>
+    </w:p>
+    <w:p>
+      <w:pPr>
+        <w:pStyle w:val="ListParagraph"/>
+        <w:numPr>
+          <w:ilvl w:val="0"/>
+          <w:numId w:val="2"/>
+        </w:numPr>
+      </w:pPr>
+      <w:r>
+        <w:t>analysis.cpp</w:t>
+      </w:r>
+    </w:p>
+    <w:p>
+      <w:pPr>
+        <w:pStyle w:val="ListParagraph"/>
+        <w:numPr>
+          <w:ilvl w:val="1"/>
+          <w:numId w:val="2"/>
+        </w:numPr>
+      </w:pPr>
+      <w:r>
+        <w:t>included in main, the analysis process</w:t>
+      </w:r>
+    </w:p>
+    <w:p>
+      <w:pPr>
+        <w:pStyle w:val="ListParagraph"/>
+        <w:numPr>
+          <w:ilvl w:val="0"/>
+          <w:numId w:val="2"/>
+        </w:numPr>
+      </w:pPr>
+      <w:r>
+        <w:t>commercial.cpp</w:t>
+      </w:r>
+    </w:p>
+    <w:p>
+      <w:pPr>
+        <w:pStyle w:val="ListParagraph"/>
+        <w:numPr>
+          <w:ilvl w:val="1"/>
+          <w:numId w:val="2"/>
+        </w:numPr>
+      </w:pPr>
+      <w:r>
+        <w:t>commercial class definition</w:t>
+      </w:r>
+    </w:p>
+    <w:p>
+      <w:pPr>
+        <w:pStyle w:val="ListParagraph"/>
+        <w:numPr>
+          <w:ilvl w:val="0"/>
+          <w:numId w:val="2"/>
+        </w:numPr>
+      </w:pPr>
+      <w:r>
+        <w:t>display.cpp</w:t>
+      </w:r>
+    </w:p>
+    <w:p>
+      <w:pPr>
+        <w:pStyle w:val="ListParagraph"/>
+        <w:numPr>
+          <w:ilvl w:val="1"/>
+          <w:numId w:val="2"/>
+        </w:numPr>
+      </w:pPr>
+      <w:r>
+        <w:t>map display logic</w:t>
+      </w:r>
+    </w:p>
+    <w:p>
+      <w:pPr>
+        <w:pStyle w:val="ListParagraph"/>
+        <w:numPr>
+          <w:ilvl w:val="0"/>
+          <w:numId w:val="2"/>
+        </w:numPr>
+      </w:pPr>
+      <w:r>
+        <w:t>file_io.cpp</w:t>
+      </w:r>
+    </w:p>
+    <w:p>
+      <w:pPr>
+        <w:pStyle w:val="ListParagraph"/>
+        <w:numPr>
+          <w:ilvl w:val="1"/>
+          <w:numId w:val="2"/>
+        </w:numPr>
+      </w:pPr>
+      <w:r>
+        <w:t>file IO and initialization logic</w:t>
+      </w:r>
+    </w:p>
+    <w:p>
+      <w:pPr>
+        <w:pStyle w:val="ListParagraph"/>
+        <w:numPr>
+          <w:ilvl w:val="0"/>
+          <w:numId w:val="2"/>
+        </w:numPr>
+      </w:pPr>
+      <w:r>
+        <w:t>industrial.cpp</w:t>
+      </w:r>
+    </w:p>
+    <w:p>
+      <w:pPr>
+        <w:pStyle w:val="ListParagraph"/>
+        <w:numPr>
+          <w:ilvl w:val="1"/>
+          <w:numId w:val="2"/>
+        </w:numPr>
+      </w:pPr>
+      <w:r>
+        <w:t>industrial zone class definition</w:t>
+      </w:r>
+    </w:p>
+    <w:p>
+      <w:pPr>
+        <w:pStyle w:val="ListParagraph"/>
+        <w:numPr>
+          <w:ilvl w:val="0"/>
+          <w:numId w:val="2"/>
+        </w:numPr>
+      </w:pPr>
+      <w:r>
+        <w:t>residential.cpp</w:t>
+      </w:r>
+    </w:p>
+    <w:p>
+      <w:pPr>
+        <w:pStyle w:val="ListParagraph"/>
+        <w:numPr>
+          <w:ilvl w:val="1"/>
+          <w:numId w:val="2"/>
+        </w:numPr>
+      </w:pPr>
+      <w:r>
+        <w:t>residential zone class definition</w:t>
+      </w:r>
+    </w:p>
+    <w:p>
+      <w:pPr>
+        <w:pStyle w:val="ListParagraph"/>
+        <w:numPr>
+          <w:ilvl w:val="0"/>
+          <w:numId w:val="2"/>
+        </w:numPr>
+      </w:pPr>
+      <w:r>
+        <w:t>unpop_zones.cpp</w:t>
+      </w:r>
+    </w:p>
+    <w:p>
+      <w:pPr>
+        <w:pStyle w:val="ListParagraph"/>
+        <w:numPr>
+          <w:ilvl w:val="1"/>
+          <w:numId w:val="2"/>
+        </w:numPr>
+      </w:pPr>
+      <w:r>
+        <w:t>unpopulated zone simple class definitions</w:t>
+      </w:r>
+    </w:p>
+    <w:p>
+      <w:pPr>
+        <w:pStyle w:val="ListParagraph"/>
+        <w:numPr>
+          <w:ilvl w:val="0"/>
+          <w:numId w:val="2"/>
+        </w:numPr>
+      </w:pPr>
+      <w:r>
+        <w:t>update_map.cpp</w:t>
+      </w:r>
+    </w:p>
+    <w:p>
+      <w:pPr>
+        <w:pStyle w:val="ListParagraph"/>
+        <w:numPr>
+          <w:ilvl w:val="1"/>
+          <w:numId w:val="2"/>
+        </w:numPr>
+      </w:pPr>
+      <w:r>
+        <w:t>population and pollution update logic</w:t>
+      </w:r>
+    </w:p>
+    <w:p>
+      <w:pPr>
+        <w:pStyle w:val="ListParagraph"/>
+        <w:numPr>
+          <w:ilvl w:val="0"/>
+          <w:numId w:val="2"/>
+        </w:numPr>
+      </w:pPr>
+      <w:r>
+        <w:t>zone.cpp</w:t>
+      </w:r>
+    </w:p>
+    <w:p>
+      <w:pPr>
+        <w:pStyle w:val="ListParagraph"/>
+        <w:numPr>
+          <w:ilvl w:val="1"/>
+          <w:numId w:val="2"/>
+        </w:numPr>
+      </w:pPr>
+      <w:r>
+        <w:t>zone superclass definition</w:t>
+      </w:r>
+    </w:p>
     <w:sectPr>
+      <w:footerReference w:type="even" r:id="rId13"/>
+      <w:footerReference w:type="default" r:id="rId14"/>
       <w:pgSz w:w="12240" w:h="15840"/>
       <w:pgMar w:top="1440" w:right="1440" w:bottom="1440" w:left="1440" w:header="720" w:footer="720" w:gutter="0"/>
       <w:pgNumType w:start="1"/>
@@ -148,6 +1039,652 @@
     </w:sectPr>
   </w:body>
 </w:document>
+</file>
+
+<file path=word/endnotes.xml><?xml version="1.0" encoding="utf-8"?>
+<w:endnotes xmlns:wpc="http://schemas.microsoft.com/office/word/2010/wordprocessingCanvas" xmlns:cx="http://schemas.microsoft.com/office/drawing/2014/chartex" xmlns:cx1="http://schemas.microsoft.com/office/drawing/2015/9/8/chartex" xmlns:cx2="http://schemas.microsoft.com/office/drawing/2015/10/21/chartex" xmlns:cx3="http://schemas.microsoft.com/office/drawing/2016/5/9/chartex" xmlns:cx4="http://schemas.microsoft.com/office/drawing/2016/5/10/chartex" xmlns:cx5="http://schemas.microsoft.com/office/drawing/2016/5/11/chartex" xmlns:cx6="http://schemas.microsoft.com/office/drawing/2016/5/12/chartex" xmlns:cx7="http://schemas.microsoft.com/office/drawing/2016/5/13/chartex" xmlns:cx8="http://schemas.microsoft.com/office/drawing/2016/5/14/chartex" xmlns:mc="http://schemas.openxmlformats.org/markup-compatibility/2006" xmlns:aink="http://schemas.microsoft.com/office/drawing/2016/ink" xmlns:am3d="http://schemas.microsoft.com/office/drawing/2017/model3d" xmlns:o="urn:schemas-microsoft-com:office:office" xmlns:oel="http://schemas.microsoft.com/office/2019/extlst" xmlns:r="http://schemas.openxmlformats.org/officeDocument/2006/relationships" xmlns:m="http://schemas.openxmlformats.org/officeDocument/2006/math" xmlns:v="urn:schemas-microsoft-com:vml" xmlns:wp14="http://schemas.microsoft.com/office/word/2010/wordprocessingDrawing" xmlns:wp="http://schemas.openxmlformats.org/drawingml/2006/wordprocessingDrawing" xmlns:w10="urn:schemas-microsoft-com:office:word" xmlns:w="http://schemas.openxmlformats.org/wordprocessingml/2006/main" xmlns:w14="http://schemas.microsoft.com/office/word/2010/wordml" xmlns:w15="http://schemas.microsoft.com/office/word/2012/wordml" xmlns:w16cex="http://schemas.microsoft.com/office/word/2018/wordml/cex" xmlns:w16cid="http://schemas.microsoft.com/office/word/2016/wordml/cid" xmlns:w16="http://schemas.microsoft.com/office/word/2018/wordml" xmlns:w16sdtdh="http://schemas.microsoft.com/office/word/2020/wordml/sdtdatahash" xmlns:w16se="http://schemas.microsoft.com/office/word/2015/wordml/symex" xmlns:wpg="http://schemas.microsoft.com/office/word/2010/wordprocessingGroup" xmlns:wpi="http://schemas.microsoft.com/office/word/2010/wordprocessingInk" xmlns:wne="http://schemas.microsoft.com/office/word/2006/wordml" xmlns:wps="http://schemas.microsoft.com/office/word/2010/wordprocessingShape" mc:Ignorable="w14 w15 w16se w16cid w16 w16cex w16sdtdh wp14">
+  <w:endnote w:type="separator" w:id="-1">
+    <w:p>
+      <w:pPr>
+        <w:spacing w:line="240" w:lineRule="auto"/>
+      </w:pPr>
+      <w:r>
+        <w:separator/>
+      </w:r>
+    </w:p>
+  </w:endnote>
+  <w:endnote w:type="continuationSeparator" w:id="0">
+    <w:p>
+      <w:pPr>
+        <w:spacing w:line="240" w:lineRule="auto"/>
+      </w:pPr>
+      <w:r>
+        <w:continuationSeparator/>
+      </w:r>
+    </w:p>
+  </w:endnote>
+</w:endnotes>
+</file>
+
+<file path=word/footer1.xml><?xml version="1.0" encoding="utf-8"?>
+<w:ftr xmlns:wpc="http://schemas.microsoft.com/office/word/2010/wordprocessingCanvas" xmlns:cx="http://schemas.microsoft.com/office/drawing/2014/chartex" xmlns:cx1="http://schemas.microsoft.com/office/drawing/2015/9/8/chartex" xmlns:cx2="http://schemas.microsoft.com/office/drawing/2015/10/21/chartex" xmlns:cx3="http://schemas.microsoft.com/office/drawing/2016/5/9/chartex" xmlns:cx4="http://schemas.microsoft.com/office/drawing/2016/5/10/chartex" xmlns:cx5="http://schemas.microsoft.com/office/drawing/2016/5/11/chartex" xmlns:cx6="http://schemas.microsoft.com/office/drawing/2016/5/12/chartex" xmlns:cx7="http://schemas.microsoft.com/office/drawing/2016/5/13/chartex" xmlns:cx8="http://schemas.microsoft.com/office/drawing/2016/5/14/chartex" xmlns:mc="http://schemas.openxmlformats.org/markup-compatibility/2006" xmlns:aink="http://schemas.microsoft.com/office/drawing/2016/ink" xmlns:am3d="http://schemas.microsoft.com/office/drawing/2017/model3d" xmlns:o="urn:schemas-microsoft-com:office:office" xmlns:oel="http://schemas.microsoft.com/office/2019/extlst" xmlns:r="http://schemas.openxmlformats.org/officeDocument/2006/relationships" xmlns:m="http://schemas.openxmlformats.org/officeDocument/2006/math" xmlns:v="urn:schemas-microsoft-com:vml" xmlns:wp14="http://schemas.microsoft.com/office/word/2010/wordprocessingDrawing" xmlns:wp="http://schemas.openxmlformats.org/drawingml/2006/wordprocessingDrawing" xmlns:w10="urn:schemas-microsoft-com:office:word" xmlns:w="http://schemas.openxmlformats.org/wordprocessingml/2006/main" xmlns:w14="http://schemas.microsoft.com/office/word/2010/wordml" xmlns:w15="http://schemas.microsoft.com/office/word/2012/wordml" xmlns:w16cex="http://schemas.microsoft.com/office/word/2018/wordml/cex" xmlns:w16cid="http://schemas.microsoft.com/office/word/2016/wordml/cid" xmlns:w16="http://schemas.microsoft.com/office/word/2018/wordml" xmlns:w16sdtdh="http://schemas.microsoft.com/office/word/2020/wordml/sdtdatahash" xmlns:w16se="http://schemas.microsoft.com/office/word/2015/wordml/symex" xmlns:wpg="http://schemas.microsoft.com/office/word/2010/wordprocessingGroup" xmlns:wpi="http://schemas.microsoft.com/office/word/2010/wordprocessingInk" xmlns:wne="http://schemas.microsoft.com/office/word/2006/wordml" xmlns:wps="http://schemas.microsoft.com/office/word/2010/wordprocessingShape" mc:Ignorable="w14 w15 w16se w16cid w16 w16cex w16sdtdh wp14">
+  <w:sdt>
+    <w:sdtPr>
+      <w:rPr>
+        <w:rStyle w:val="PageNumber"/>
+      </w:rPr>
+      <w:id w:val="1710217694"/>
+      <w:docPartObj>
+        <w:docPartGallery w:val="Page Numbers (Bottom of Page)"/>
+        <w:docPartUnique/>
+      </w:docPartObj>
+    </w:sdtPr>
+    <w:sdtContent>
+      <w:p>
+        <w:pPr>
+          <w:pStyle w:val="Footer"/>
+          <w:framePr w:wrap="none" w:vAnchor="text" w:hAnchor="margin" w:xAlign="right" w:y="1"/>
+          <w:rPr>
+            <w:rStyle w:val="PageNumber"/>
+          </w:rPr>
+        </w:pPr>
+        <w:r>
+          <w:rPr>
+            <w:rStyle w:val="PageNumber"/>
+          </w:rPr>
+          <w:fldChar w:fldCharType="begin"/>
+        </w:r>
+        <w:r>
+          <w:rPr>
+            <w:rStyle w:val="PageNumber"/>
+          </w:rPr>
+          <w:instrText xml:space="preserve"> PAGE </w:instrText>
+        </w:r>
+        <w:r>
+          <w:rPr>
+            <w:rStyle w:val="PageNumber"/>
+          </w:rPr>
+          <w:fldChar w:fldCharType="separate"/>
+        </w:r>
+        <w:r>
+          <w:rPr>
+            <w:rStyle w:val="PageNumber"/>
+            <w:noProof/>
+          </w:rPr>
+          <w:t>1</w:t>
+        </w:r>
+        <w:r>
+          <w:rPr>
+            <w:rStyle w:val="PageNumber"/>
+          </w:rPr>
+          <w:fldChar w:fldCharType="end"/>
+        </w:r>
+      </w:p>
+    </w:sdtContent>
+  </w:sdt>
+  <w:p>
+    <w:pPr>
+      <w:pStyle w:val="Footer"/>
+      <w:ind w:right="360"/>
+    </w:pPr>
+  </w:p>
+</w:ftr>
+</file>
+
+<file path=word/footer2.xml><?xml version="1.0" encoding="utf-8"?>
+<w:ftr xmlns:wpc="http://schemas.microsoft.com/office/word/2010/wordprocessingCanvas" xmlns:cx="http://schemas.microsoft.com/office/drawing/2014/chartex" xmlns:cx1="http://schemas.microsoft.com/office/drawing/2015/9/8/chartex" xmlns:cx2="http://schemas.microsoft.com/office/drawing/2015/10/21/chartex" xmlns:cx3="http://schemas.microsoft.com/office/drawing/2016/5/9/chartex" xmlns:cx4="http://schemas.microsoft.com/office/drawing/2016/5/10/chartex" xmlns:cx5="http://schemas.microsoft.com/office/drawing/2016/5/11/chartex" xmlns:cx6="http://schemas.microsoft.com/office/drawing/2016/5/12/chartex" xmlns:cx7="http://schemas.microsoft.com/office/drawing/2016/5/13/chartex" xmlns:cx8="http://schemas.microsoft.com/office/drawing/2016/5/14/chartex" xmlns:mc="http://schemas.openxmlformats.org/markup-compatibility/2006" xmlns:aink="http://schemas.microsoft.com/office/drawing/2016/ink" xmlns:am3d="http://schemas.microsoft.com/office/drawing/2017/model3d" xmlns:o="urn:schemas-microsoft-com:office:office" xmlns:oel="http://schemas.microsoft.com/office/2019/extlst" xmlns:r="http://schemas.openxmlformats.org/officeDocument/2006/relationships" xmlns:m="http://schemas.openxmlformats.org/officeDocument/2006/math" xmlns:v="urn:schemas-microsoft-com:vml" xmlns:wp14="http://schemas.microsoft.com/office/word/2010/wordprocessingDrawing" xmlns:wp="http://schemas.openxmlformats.org/drawingml/2006/wordprocessingDrawing" xmlns:w10="urn:schemas-microsoft-com:office:word" xmlns:w="http://schemas.openxmlformats.org/wordprocessingml/2006/main" xmlns:w14="http://schemas.microsoft.com/office/word/2010/wordml" xmlns:w15="http://schemas.microsoft.com/office/word/2012/wordml" xmlns:w16cex="http://schemas.microsoft.com/office/word/2018/wordml/cex" xmlns:w16cid="http://schemas.microsoft.com/office/word/2016/wordml/cid" xmlns:w16="http://schemas.microsoft.com/office/word/2018/wordml" xmlns:w16sdtdh="http://schemas.microsoft.com/office/word/2020/wordml/sdtdatahash" xmlns:w16se="http://schemas.microsoft.com/office/word/2015/wordml/symex" xmlns:wpg="http://schemas.microsoft.com/office/word/2010/wordprocessingGroup" xmlns:wpi="http://schemas.microsoft.com/office/word/2010/wordprocessingInk" xmlns:wne="http://schemas.microsoft.com/office/word/2006/wordml" xmlns:wps="http://schemas.microsoft.com/office/word/2010/wordprocessingShape" mc:Ignorable="w14 w15 w16se w16cid w16 w16cex w16sdtdh wp14">
+  <w:sdt>
+    <w:sdtPr>
+      <w:rPr>
+        <w:rStyle w:val="PageNumber"/>
+      </w:rPr>
+      <w:id w:val="-961259504"/>
+      <w:docPartObj>
+        <w:docPartGallery w:val="Page Numbers (Bottom of Page)"/>
+        <w:docPartUnique/>
+      </w:docPartObj>
+    </w:sdtPr>
+    <w:sdtContent>
+      <w:p>
+        <w:pPr>
+          <w:pStyle w:val="Footer"/>
+          <w:framePr w:wrap="none" w:vAnchor="text" w:hAnchor="margin" w:xAlign="right" w:y="1"/>
+          <w:rPr>
+            <w:rStyle w:val="PageNumber"/>
+          </w:rPr>
+        </w:pPr>
+        <w:r>
+          <w:rPr>
+            <w:rStyle w:val="PageNumber"/>
+          </w:rPr>
+          <w:fldChar w:fldCharType="begin"/>
+        </w:r>
+        <w:r>
+          <w:rPr>
+            <w:rStyle w:val="PageNumber"/>
+          </w:rPr>
+          <w:instrText xml:space="preserve"> PAGE </w:instrText>
+        </w:r>
+        <w:r>
+          <w:rPr>
+            <w:rStyle w:val="PageNumber"/>
+          </w:rPr>
+          <w:fldChar w:fldCharType="separate"/>
+        </w:r>
+        <w:r>
+          <w:rPr>
+            <w:rStyle w:val="PageNumber"/>
+            <w:noProof/>
+          </w:rPr>
+          <w:t>1</w:t>
+        </w:r>
+        <w:r>
+          <w:rPr>
+            <w:rStyle w:val="PageNumber"/>
+          </w:rPr>
+          <w:fldChar w:fldCharType="end"/>
+        </w:r>
+      </w:p>
+    </w:sdtContent>
+  </w:sdt>
+  <w:p>
+    <w:pPr>
+      <w:pStyle w:val="Footer"/>
+      <w:ind w:right="360"/>
+      <w:jc w:val="right"/>
+    </w:pPr>
+  </w:p>
+</w:ftr>
+</file>
+
+<file path=word/footnotes.xml><?xml version="1.0" encoding="utf-8"?>
+<w:footnotes xmlns:wpc="http://schemas.microsoft.com/office/word/2010/wordprocessingCanvas" xmlns:cx="http://schemas.microsoft.com/office/drawing/2014/chartex" xmlns:cx1="http://schemas.microsoft.com/office/drawing/2015/9/8/chartex" xmlns:cx2="http://schemas.microsoft.com/office/drawing/2015/10/21/chartex" xmlns:cx3="http://schemas.microsoft.com/office/drawing/2016/5/9/chartex" xmlns:cx4="http://schemas.microsoft.com/office/drawing/2016/5/10/chartex" xmlns:cx5="http://schemas.microsoft.com/office/drawing/2016/5/11/chartex" xmlns:cx6="http://schemas.microsoft.com/office/drawing/2016/5/12/chartex" xmlns:cx7="http://schemas.microsoft.com/office/drawing/2016/5/13/chartex" xmlns:cx8="http://schemas.microsoft.com/office/drawing/2016/5/14/chartex" xmlns:mc="http://schemas.openxmlformats.org/markup-compatibility/2006" xmlns:aink="http://schemas.microsoft.com/office/drawing/2016/ink" xmlns:am3d="http://schemas.microsoft.com/office/drawing/2017/model3d" xmlns:o="urn:schemas-microsoft-com:office:office" xmlns:oel="http://schemas.microsoft.com/office/2019/extlst" xmlns:r="http://schemas.openxmlformats.org/officeDocument/2006/relationships" xmlns:m="http://schemas.openxmlformats.org/officeDocument/2006/math" xmlns:v="urn:schemas-microsoft-com:vml" xmlns:wp14="http://schemas.microsoft.com/office/word/2010/wordprocessingDrawing" xmlns:wp="http://schemas.openxmlformats.org/drawingml/2006/wordprocessingDrawing" xmlns:w10="urn:schemas-microsoft-com:office:word" xmlns:w="http://schemas.openxmlformats.org/wordprocessingml/2006/main" xmlns:w14="http://schemas.microsoft.com/office/word/2010/wordml" xmlns:w15="http://schemas.microsoft.com/office/word/2012/wordml" xmlns:w16cex="http://schemas.microsoft.com/office/word/2018/wordml/cex" xmlns:w16cid="http://schemas.microsoft.com/office/word/2016/wordml/cid" xmlns:w16="http://schemas.microsoft.com/office/word/2018/wordml" xmlns:w16sdtdh="http://schemas.microsoft.com/office/word/2020/wordml/sdtdatahash" xmlns:w16se="http://schemas.microsoft.com/office/word/2015/wordml/symex" xmlns:wpg="http://schemas.microsoft.com/office/word/2010/wordprocessingGroup" xmlns:wpi="http://schemas.microsoft.com/office/word/2010/wordprocessingInk" xmlns:wne="http://schemas.microsoft.com/office/word/2006/wordml" xmlns:wps="http://schemas.microsoft.com/office/word/2010/wordprocessingShape" mc:Ignorable="w14 w15 w16se w16cid w16 w16cex w16sdtdh wp14">
+  <w:footnote w:type="separator" w:id="-1">
+    <w:p>
+      <w:pPr>
+        <w:spacing w:line="240" w:lineRule="auto"/>
+      </w:pPr>
+      <w:r>
+        <w:separator/>
+      </w:r>
+    </w:p>
+  </w:footnote>
+  <w:footnote w:type="continuationSeparator" w:id="0">
+    <w:p>
+      <w:pPr>
+        <w:spacing w:line="240" w:lineRule="auto"/>
+      </w:pPr>
+      <w:r>
+        <w:continuationSeparator/>
+      </w:r>
+    </w:p>
+  </w:footnote>
+</w:footnotes>
+</file>
+
+<file path=word/numbering.xml><?xml version="1.0" encoding="utf-8"?>
+<w:numbering xmlns:wpc="http://schemas.microsoft.com/office/word/2010/wordprocessingCanvas" xmlns:cx="http://schemas.microsoft.com/office/drawing/2014/chartex" xmlns:cx1="http://schemas.microsoft.com/office/drawing/2015/9/8/chartex" xmlns:cx2="http://schemas.microsoft.com/office/drawing/2015/10/21/chartex" xmlns:cx3="http://schemas.microsoft.com/office/drawing/2016/5/9/chartex" xmlns:cx4="http://schemas.microsoft.com/office/drawing/2016/5/10/chartex" xmlns:cx5="http://schemas.microsoft.com/office/drawing/2016/5/11/chartex" xmlns:cx6="http://schemas.microsoft.com/office/drawing/2016/5/12/chartex" xmlns:cx7="http://schemas.microsoft.com/office/drawing/2016/5/13/chartex" xmlns:cx8="http://schemas.microsoft.com/office/drawing/2016/5/14/chartex" xmlns:mc="http://schemas.openxmlformats.org/markup-compatibility/2006" xmlns:aink="http://schemas.microsoft.com/office/drawing/2016/ink" xmlns:am3d="http://schemas.microsoft.com/office/drawing/2017/model3d" xmlns:o="urn:schemas-microsoft-com:office:office" xmlns:oel="http://schemas.microsoft.com/office/2019/extlst" xmlns:r="http://schemas.openxmlformats.org/officeDocument/2006/relationships" xmlns:m="http://schemas.openxmlformats.org/officeDocument/2006/math" xmlns:v="urn:schemas-microsoft-com:vml" xmlns:wp14="http://schemas.microsoft.com/office/word/2010/wordprocessingDrawing" xmlns:wp="http://schemas.openxmlformats.org/drawingml/2006/wordprocessingDrawing" xmlns:w10="urn:schemas-microsoft-com:office:word" xmlns:w="http://schemas.openxmlformats.org/wordprocessingml/2006/main" xmlns:w14="http://schemas.microsoft.com/office/word/2010/wordml" xmlns:w15="http://schemas.microsoft.com/office/word/2012/wordml" xmlns:w16cex="http://schemas.microsoft.com/office/word/2018/wordml/cex" xmlns:w16cid="http://schemas.microsoft.com/office/word/2016/wordml/cid" xmlns:w16="http://schemas.microsoft.com/office/word/2018/wordml" xmlns:w16sdtdh="http://schemas.microsoft.com/office/word/2020/wordml/sdtdatahash" xmlns:w16se="http://schemas.microsoft.com/office/word/2015/wordml/symex" xmlns:wpg="http://schemas.microsoft.com/office/word/2010/wordprocessingGroup" xmlns:wpi="http://schemas.microsoft.com/office/word/2010/wordprocessingInk" xmlns:wne="http://schemas.microsoft.com/office/word/2006/wordml" xmlns:wps="http://schemas.microsoft.com/office/word/2010/wordprocessingShape" mc:Ignorable="w14 w15 w16se w16cid w16 w16cex w16sdtdh wp14">
+  <w:abstractNum w:abstractNumId="0" w15:restartNumberingAfterBreak="0">
+    <w:nsid w:val="1E3224FF"/>
+    <w:multiLevelType w:val="hybridMultilevel"/>
+    <w:tmpl w:val="B6AA30A0"/>
+    <w:lvl w:ilvl="0" w:tplc="04B6135A">
+      <w:numFmt w:val="bullet"/>
+      <w:lvlText w:val="-"/>
+      <w:lvlJc w:val="left"/>
+      <w:pPr>
+        <w:ind w:left="720" w:hanging="360"/>
+      </w:pPr>
+      <w:rPr>
+        <w:rFonts w:ascii="Arial" w:eastAsia="Arial" w:hAnsi="Arial" w:cs="Arial" w:hint="default"/>
+      </w:rPr>
+    </w:lvl>
+    <w:lvl w:ilvl="1" w:tplc="04090003" w:tentative="1">
+      <w:start w:val="1"/>
+      <w:numFmt w:val="bullet"/>
+      <w:lvlText w:val="o"/>
+      <w:lvlJc w:val="left"/>
+      <w:pPr>
+        <w:ind w:left="1440" w:hanging="360"/>
+      </w:pPr>
+      <w:rPr>
+        <w:rFonts w:ascii="Courier New" w:hAnsi="Courier New" w:cs="Courier New" w:hint="default"/>
+      </w:rPr>
+    </w:lvl>
+    <w:lvl w:ilvl="2" w:tplc="04090005" w:tentative="1">
+      <w:start w:val="1"/>
+      <w:numFmt w:val="bullet"/>
+      <w:lvlText w:val=""/>
+      <w:lvlJc w:val="left"/>
+      <w:pPr>
+        <w:ind w:left="2160" w:hanging="360"/>
+      </w:pPr>
+      <w:rPr>
+        <w:rFonts w:ascii="Wingdings" w:hAnsi="Wingdings" w:hint="default"/>
+      </w:rPr>
+    </w:lvl>
+    <w:lvl w:ilvl="3" w:tplc="04090001" w:tentative="1">
+      <w:start w:val="1"/>
+      <w:numFmt w:val="bullet"/>
+      <w:lvlText w:val=""/>
+      <w:lvlJc w:val="left"/>
+      <w:pPr>
+        <w:ind w:left="2880" w:hanging="360"/>
+      </w:pPr>
+      <w:rPr>
+        <w:rFonts w:ascii="Symbol" w:hAnsi="Symbol" w:hint="default"/>
+      </w:rPr>
+    </w:lvl>
+    <w:lvl w:ilvl="4" w:tplc="04090003" w:tentative="1">
+      <w:start w:val="1"/>
+      <w:numFmt w:val="bullet"/>
+      <w:lvlText w:val="o"/>
+      <w:lvlJc w:val="left"/>
+      <w:pPr>
+        <w:ind w:left="3600" w:hanging="360"/>
+      </w:pPr>
+      <w:rPr>
+        <w:rFonts w:ascii="Courier New" w:hAnsi="Courier New" w:cs="Courier New" w:hint="default"/>
+      </w:rPr>
+    </w:lvl>
+    <w:lvl w:ilvl="5" w:tplc="04090005" w:tentative="1">
+      <w:start w:val="1"/>
+      <w:numFmt w:val="bullet"/>
+      <w:lvlText w:val=""/>
+      <w:lvlJc w:val="left"/>
+      <w:pPr>
+        <w:ind w:left="4320" w:hanging="360"/>
+      </w:pPr>
+      <w:rPr>
+        <w:rFonts w:ascii="Wingdings" w:hAnsi="Wingdings" w:hint="default"/>
+      </w:rPr>
+    </w:lvl>
+    <w:lvl w:ilvl="6" w:tplc="04090001" w:tentative="1">
+      <w:start w:val="1"/>
+      <w:numFmt w:val="bullet"/>
+      <w:lvlText w:val=""/>
+      <w:lvlJc w:val="left"/>
+      <w:pPr>
+        <w:ind w:left="5040" w:hanging="360"/>
+      </w:pPr>
+      <w:rPr>
+        <w:rFonts w:ascii="Symbol" w:hAnsi="Symbol" w:hint="default"/>
+      </w:rPr>
+    </w:lvl>
+    <w:lvl w:ilvl="7" w:tplc="04090003" w:tentative="1">
+      <w:start w:val="1"/>
+      <w:numFmt w:val="bullet"/>
+      <w:lvlText w:val="o"/>
+      <w:lvlJc w:val="left"/>
+      <w:pPr>
+        <w:ind w:left="5760" w:hanging="360"/>
+      </w:pPr>
+      <w:rPr>
+        <w:rFonts w:ascii="Courier New" w:hAnsi="Courier New" w:cs="Courier New" w:hint="default"/>
+      </w:rPr>
+    </w:lvl>
+    <w:lvl w:ilvl="8" w:tplc="04090005" w:tentative="1">
+      <w:start w:val="1"/>
+      <w:numFmt w:val="bullet"/>
+      <w:lvlText w:val=""/>
+      <w:lvlJc w:val="left"/>
+      <w:pPr>
+        <w:ind w:left="6480" w:hanging="360"/>
+      </w:pPr>
+      <w:rPr>
+        <w:rFonts w:ascii="Wingdings" w:hAnsi="Wingdings" w:hint="default"/>
+      </w:rPr>
+    </w:lvl>
+  </w:abstractNum>
+  <w:abstractNum w:abstractNumId="1" w15:restartNumberingAfterBreak="0">
+    <w:nsid w:val="29485781"/>
+    <w:multiLevelType w:val="hybridMultilevel"/>
+    <w:tmpl w:val="10CE3164"/>
+    <w:lvl w:ilvl="0" w:tplc="0ED66A4A">
+      <w:numFmt w:val="bullet"/>
+      <w:lvlText w:val=""/>
+      <w:lvlJc w:val="left"/>
+      <w:pPr>
+        <w:ind w:left="1080" w:hanging="360"/>
+      </w:pPr>
+      <w:rPr>
+        <w:rFonts w:ascii="Wingdings" w:eastAsia="Arial" w:hAnsi="Wingdings" w:cs="Arial" w:hint="default"/>
+      </w:rPr>
+    </w:lvl>
+    <w:lvl w:ilvl="1" w:tplc="04090003">
+      <w:start w:val="1"/>
+      <w:numFmt w:val="bullet"/>
+      <w:lvlText w:val="o"/>
+      <w:lvlJc w:val="left"/>
+      <w:pPr>
+        <w:ind w:left="1800" w:hanging="360"/>
+      </w:pPr>
+      <w:rPr>
+        <w:rFonts w:ascii="Courier New" w:hAnsi="Courier New" w:cs="Courier New" w:hint="default"/>
+      </w:rPr>
+    </w:lvl>
+    <w:lvl w:ilvl="2" w:tplc="04090005" w:tentative="1">
+      <w:start w:val="1"/>
+      <w:numFmt w:val="bullet"/>
+      <w:lvlText w:val=""/>
+      <w:lvlJc w:val="left"/>
+      <w:pPr>
+        <w:ind w:left="2520" w:hanging="360"/>
+      </w:pPr>
+      <w:rPr>
+        <w:rFonts w:ascii="Wingdings" w:hAnsi="Wingdings" w:hint="default"/>
+      </w:rPr>
+    </w:lvl>
+    <w:lvl w:ilvl="3" w:tplc="04090001" w:tentative="1">
+      <w:start w:val="1"/>
+      <w:numFmt w:val="bullet"/>
+      <w:lvlText w:val=""/>
+      <w:lvlJc w:val="left"/>
+      <w:pPr>
+        <w:ind w:left="3240" w:hanging="360"/>
+      </w:pPr>
+      <w:rPr>
+        <w:rFonts w:ascii="Symbol" w:hAnsi="Symbol" w:hint="default"/>
+      </w:rPr>
+    </w:lvl>
+    <w:lvl w:ilvl="4" w:tplc="04090003" w:tentative="1">
+      <w:start w:val="1"/>
+      <w:numFmt w:val="bullet"/>
+      <w:lvlText w:val="o"/>
+      <w:lvlJc w:val="left"/>
+      <w:pPr>
+        <w:ind w:left="3960" w:hanging="360"/>
+      </w:pPr>
+      <w:rPr>
+        <w:rFonts w:ascii="Courier New" w:hAnsi="Courier New" w:cs="Courier New" w:hint="default"/>
+      </w:rPr>
+    </w:lvl>
+    <w:lvl w:ilvl="5" w:tplc="04090005" w:tentative="1">
+      <w:start w:val="1"/>
+      <w:numFmt w:val="bullet"/>
+      <w:lvlText w:val=""/>
+      <w:lvlJc w:val="left"/>
+      <w:pPr>
+        <w:ind w:left="4680" w:hanging="360"/>
+      </w:pPr>
+      <w:rPr>
+        <w:rFonts w:ascii="Wingdings" w:hAnsi="Wingdings" w:hint="default"/>
+      </w:rPr>
+    </w:lvl>
+    <w:lvl w:ilvl="6" w:tplc="04090001" w:tentative="1">
+      <w:start w:val="1"/>
+      <w:numFmt w:val="bullet"/>
+      <w:lvlText w:val=""/>
+      <w:lvlJc w:val="left"/>
+      <w:pPr>
+        <w:ind w:left="5400" w:hanging="360"/>
+      </w:pPr>
+      <w:rPr>
+        <w:rFonts w:ascii="Symbol" w:hAnsi="Symbol" w:hint="default"/>
+      </w:rPr>
+    </w:lvl>
+    <w:lvl w:ilvl="7" w:tplc="04090003" w:tentative="1">
+      <w:start w:val="1"/>
+      <w:numFmt w:val="bullet"/>
+      <w:lvlText w:val="o"/>
+      <w:lvlJc w:val="left"/>
+      <w:pPr>
+        <w:ind w:left="6120" w:hanging="360"/>
+      </w:pPr>
+      <w:rPr>
+        <w:rFonts w:ascii="Courier New" w:hAnsi="Courier New" w:cs="Courier New" w:hint="default"/>
+      </w:rPr>
+    </w:lvl>
+    <w:lvl w:ilvl="8" w:tplc="04090005" w:tentative="1">
+      <w:start w:val="1"/>
+      <w:numFmt w:val="bullet"/>
+      <w:lvlText w:val=""/>
+      <w:lvlJc w:val="left"/>
+      <w:pPr>
+        <w:ind w:left="6840" w:hanging="360"/>
+      </w:pPr>
+      <w:rPr>
+        <w:rFonts w:ascii="Wingdings" w:hAnsi="Wingdings" w:hint="default"/>
+      </w:rPr>
+    </w:lvl>
+  </w:abstractNum>
+  <w:abstractNum w:abstractNumId="2" w15:restartNumberingAfterBreak="0">
+    <w:nsid w:val="4BDC00D8"/>
+    <w:multiLevelType w:val="hybridMultilevel"/>
+    <w:tmpl w:val="92C03ABA"/>
+    <w:lvl w:ilvl="0" w:tplc="168200A2">
+      <w:numFmt w:val="bullet"/>
+      <w:lvlText w:val="-"/>
+      <w:lvlJc w:val="left"/>
+      <w:pPr>
+        <w:ind w:left="720" w:hanging="360"/>
+      </w:pPr>
+      <w:rPr>
+        <w:rFonts w:ascii="Arial" w:eastAsia="Arial" w:hAnsi="Arial" w:cs="Arial" w:hint="default"/>
+      </w:rPr>
+    </w:lvl>
+    <w:lvl w:ilvl="1" w:tplc="04090003" w:tentative="1">
+      <w:start w:val="1"/>
+      <w:numFmt w:val="bullet"/>
+      <w:lvlText w:val="o"/>
+      <w:lvlJc w:val="left"/>
+      <w:pPr>
+        <w:ind w:left="1440" w:hanging="360"/>
+      </w:pPr>
+      <w:rPr>
+        <w:rFonts w:ascii="Courier New" w:hAnsi="Courier New" w:cs="Courier New" w:hint="default"/>
+      </w:rPr>
+    </w:lvl>
+    <w:lvl w:ilvl="2" w:tplc="04090005" w:tentative="1">
+      <w:start w:val="1"/>
+      <w:numFmt w:val="bullet"/>
+      <w:lvlText w:val=""/>
+      <w:lvlJc w:val="left"/>
+      <w:pPr>
+        <w:ind w:left="2160" w:hanging="360"/>
+      </w:pPr>
+      <w:rPr>
+        <w:rFonts w:ascii="Wingdings" w:hAnsi="Wingdings" w:hint="default"/>
+      </w:rPr>
+    </w:lvl>
+    <w:lvl w:ilvl="3" w:tplc="04090001" w:tentative="1">
+      <w:start w:val="1"/>
+      <w:numFmt w:val="bullet"/>
+      <w:lvlText w:val=""/>
+      <w:lvlJc w:val="left"/>
+      <w:pPr>
+        <w:ind w:left="2880" w:hanging="360"/>
+      </w:pPr>
+      <w:rPr>
+        <w:rFonts w:ascii="Symbol" w:hAnsi="Symbol" w:hint="default"/>
+      </w:rPr>
+    </w:lvl>
+    <w:lvl w:ilvl="4" w:tplc="04090003" w:tentative="1">
+      <w:start w:val="1"/>
+      <w:numFmt w:val="bullet"/>
+      <w:lvlText w:val="o"/>
+      <w:lvlJc w:val="left"/>
+      <w:pPr>
+        <w:ind w:left="3600" w:hanging="360"/>
+      </w:pPr>
+      <w:rPr>
+        <w:rFonts w:ascii="Courier New" w:hAnsi="Courier New" w:cs="Courier New" w:hint="default"/>
+      </w:rPr>
+    </w:lvl>
+    <w:lvl w:ilvl="5" w:tplc="04090005" w:tentative="1">
+      <w:start w:val="1"/>
+      <w:numFmt w:val="bullet"/>
+      <w:lvlText w:val=""/>
+      <w:lvlJc w:val="left"/>
+      <w:pPr>
+        <w:ind w:left="4320" w:hanging="360"/>
+      </w:pPr>
+      <w:rPr>
+        <w:rFonts w:ascii="Wingdings" w:hAnsi="Wingdings" w:hint="default"/>
+      </w:rPr>
+    </w:lvl>
+    <w:lvl w:ilvl="6" w:tplc="04090001" w:tentative="1">
+      <w:start w:val="1"/>
+      <w:numFmt w:val="bullet"/>
+      <w:lvlText w:val=""/>
+      <w:lvlJc w:val="left"/>
+      <w:pPr>
+        <w:ind w:left="5040" w:hanging="360"/>
+      </w:pPr>
+      <w:rPr>
+        <w:rFonts w:ascii="Symbol" w:hAnsi="Symbol" w:hint="default"/>
+      </w:rPr>
+    </w:lvl>
+    <w:lvl w:ilvl="7" w:tplc="04090003" w:tentative="1">
+      <w:start w:val="1"/>
+      <w:numFmt w:val="bullet"/>
+      <w:lvlText w:val="o"/>
+      <w:lvlJc w:val="left"/>
+      <w:pPr>
+        <w:ind w:left="5760" w:hanging="360"/>
+      </w:pPr>
+      <w:rPr>
+        <w:rFonts w:ascii="Courier New" w:hAnsi="Courier New" w:cs="Courier New" w:hint="default"/>
+      </w:rPr>
+    </w:lvl>
+    <w:lvl w:ilvl="8" w:tplc="04090005" w:tentative="1">
+      <w:start w:val="1"/>
+      <w:numFmt w:val="bullet"/>
+      <w:lvlText w:val=""/>
+      <w:lvlJc w:val="left"/>
+      <w:pPr>
+        <w:ind w:left="6480" w:hanging="360"/>
+      </w:pPr>
+      <w:rPr>
+        <w:rFonts w:ascii="Wingdings" w:hAnsi="Wingdings" w:hint="default"/>
+      </w:rPr>
+    </w:lvl>
+  </w:abstractNum>
+  <w:abstractNum w:abstractNumId="3" w15:restartNumberingAfterBreak="0">
+    <w:nsid w:val="6235652B"/>
+    <w:multiLevelType w:val="hybridMultilevel"/>
+    <w:tmpl w:val="4BFC8BD0"/>
+    <w:lvl w:ilvl="0" w:tplc="60C6DFB2">
+      <w:numFmt w:val="bullet"/>
+      <w:lvlText w:val="-"/>
+      <w:lvlJc w:val="left"/>
+      <w:pPr>
+        <w:ind w:left="720" w:hanging="360"/>
+      </w:pPr>
+      <w:rPr>
+        <w:rFonts w:ascii="Arial" w:eastAsia="Arial" w:hAnsi="Arial" w:cs="Arial" w:hint="default"/>
+      </w:rPr>
+    </w:lvl>
+    <w:lvl w:ilvl="1" w:tplc="04090003" w:tentative="1">
+      <w:start w:val="1"/>
+      <w:numFmt w:val="bullet"/>
+      <w:lvlText w:val="o"/>
+      <w:lvlJc w:val="left"/>
+      <w:pPr>
+        <w:ind w:left="1440" w:hanging="360"/>
+      </w:pPr>
+      <w:rPr>
+        <w:rFonts w:ascii="Courier New" w:hAnsi="Courier New" w:cs="Courier New" w:hint="default"/>
+      </w:rPr>
+    </w:lvl>
+    <w:lvl w:ilvl="2" w:tplc="04090005" w:tentative="1">
+      <w:start w:val="1"/>
+      <w:numFmt w:val="bullet"/>
+      <w:lvlText w:val=""/>
+      <w:lvlJc w:val="left"/>
+      <w:pPr>
+        <w:ind w:left="2160" w:hanging="360"/>
+      </w:pPr>
+      <w:rPr>
+        <w:rFonts w:ascii="Wingdings" w:hAnsi="Wingdings" w:hint="default"/>
+      </w:rPr>
+    </w:lvl>
+    <w:lvl w:ilvl="3" w:tplc="04090001" w:tentative="1">
+      <w:start w:val="1"/>
+      <w:numFmt w:val="bullet"/>
+      <w:lvlText w:val=""/>
+      <w:lvlJc w:val="left"/>
+      <w:pPr>
+        <w:ind w:left="2880" w:hanging="360"/>
+      </w:pPr>
+      <w:rPr>
+        <w:rFonts w:ascii="Symbol" w:hAnsi="Symbol" w:hint="default"/>
+      </w:rPr>
+    </w:lvl>
+    <w:lvl w:ilvl="4" w:tplc="04090003" w:tentative="1">
+      <w:start w:val="1"/>
+      <w:numFmt w:val="bullet"/>
+      <w:lvlText w:val="o"/>
+      <w:lvlJc w:val="left"/>
+      <w:pPr>
+        <w:ind w:left="3600" w:hanging="360"/>
+      </w:pPr>
+      <w:rPr>
+        <w:rFonts w:ascii="Courier New" w:hAnsi="Courier New" w:cs="Courier New" w:hint="default"/>
+      </w:rPr>
+    </w:lvl>
+    <w:lvl w:ilvl="5" w:tplc="04090005" w:tentative="1">
+      <w:start w:val="1"/>
+      <w:numFmt w:val="bullet"/>
+      <w:lvlText w:val=""/>
+      <w:lvlJc w:val="left"/>
+      <w:pPr>
+        <w:ind w:left="4320" w:hanging="360"/>
+      </w:pPr>
+      <w:rPr>
+        <w:rFonts w:ascii="Wingdings" w:hAnsi="Wingdings" w:hint="default"/>
+      </w:rPr>
+    </w:lvl>
+    <w:lvl w:ilvl="6" w:tplc="04090001" w:tentative="1">
+      <w:start w:val="1"/>
+      <w:numFmt w:val="bullet"/>
+      <w:lvlText w:val=""/>
+      <w:lvlJc w:val="left"/>
+      <w:pPr>
+        <w:ind w:left="5040" w:hanging="360"/>
+      </w:pPr>
+      <w:rPr>
+        <w:rFonts w:ascii="Symbol" w:hAnsi="Symbol" w:hint="default"/>
+      </w:rPr>
+    </w:lvl>
+    <w:lvl w:ilvl="7" w:tplc="04090003" w:tentative="1">
+      <w:start w:val="1"/>
+      <w:numFmt w:val="bullet"/>
+      <w:lvlText w:val="o"/>
+      <w:lvlJc w:val="left"/>
+      <w:pPr>
+        <w:ind w:left="5760" w:hanging="360"/>
+      </w:pPr>
+      <w:rPr>
+        <w:rFonts w:ascii="Courier New" w:hAnsi="Courier New" w:cs="Courier New" w:hint="default"/>
+      </w:rPr>
+    </w:lvl>
+    <w:lvl w:ilvl="8" w:tplc="04090005" w:tentative="1">
+      <w:start w:val="1"/>
+      <w:numFmt w:val="bullet"/>
+      <w:lvlText w:val=""/>
+      <w:lvlJc w:val="left"/>
+      <w:pPr>
+        <w:ind w:left="6480" w:hanging="360"/>
+      </w:pPr>
+      <w:rPr>
+        <w:rFonts w:ascii="Wingdings" w:hAnsi="Wingdings" w:hint="default"/>
+      </w:rPr>
+    </w:lvl>
+  </w:abstractNum>
+  <w:num w:numId="1" w16cid:durableId="463743969">
+    <w:abstractNumId w:val="0"/>
+  </w:num>
+  <w:num w:numId="2" w16cid:durableId="1384452153">
+    <w:abstractNumId w:val="1"/>
+  </w:num>
+  <w:num w:numId="3" w16cid:durableId="967079897">
+    <w:abstractNumId w:val="2"/>
+  </w:num>
+  <w:num w:numId="4" w16cid:durableId="80568647">
+    <w:abstractNumId w:val="3"/>
+  </w:num>
+</w:numbering>
 </file>
 
 <file path=word/styles.xml><?xml version="1.0" encoding="utf-8"?>
@@ -722,6 +2259,69 @@
       <w:szCs w:val="30"/>
     </w:rPr>
   </w:style>
+  <w:style w:type="paragraph" w:styleId="ListParagraph">
+    <w:name w:val="List Paragraph"/>
+    <w:basedOn w:val="Normal"/>
+    <w:uiPriority w:val="34"/>
+    <w:qFormat/>
+    <w:rsid w:val="00D72C08"/>
+    <w:pPr>
+      <w:ind w:left="720"/>
+      <w:contextualSpacing/>
+    </w:pPr>
+  </w:style>
+  <w:style w:type="paragraph" w:styleId="Header">
+    <w:name w:val="header"/>
+    <w:basedOn w:val="Normal"/>
+    <w:link w:val="HeaderChar"/>
+    <w:uiPriority w:val="99"/>
+    <w:unhideWhenUsed/>
+    <w:rsid w:val="00F336B4"/>
+    <w:pPr>
+      <w:tabs>
+        <w:tab w:val="center" w:pos="4680"/>
+        <w:tab w:val="right" w:pos="9360"/>
+      </w:tabs>
+      <w:spacing w:line="240" w:lineRule="auto"/>
+    </w:pPr>
+  </w:style>
+  <w:style w:type="character" w:customStyle="1" w:styleId="HeaderChar">
+    <w:name w:val="Header Char"/>
+    <w:basedOn w:val="DefaultParagraphFont"/>
+    <w:link w:val="Header"/>
+    <w:uiPriority w:val="99"/>
+    <w:rsid w:val="00F336B4"/>
+  </w:style>
+  <w:style w:type="paragraph" w:styleId="Footer">
+    <w:name w:val="footer"/>
+    <w:basedOn w:val="Normal"/>
+    <w:link w:val="FooterChar"/>
+    <w:uiPriority w:val="99"/>
+    <w:unhideWhenUsed/>
+    <w:rsid w:val="00F336B4"/>
+    <w:pPr>
+      <w:tabs>
+        <w:tab w:val="center" w:pos="4680"/>
+        <w:tab w:val="right" w:pos="9360"/>
+      </w:tabs>
+      <w:spacing w:line="240" w:lineRule="auto"/>
+    </w:pPr>
+  </w:style>
+  <w:style w:type="character" w:customStyle="1" w:styleId="FooterChar">
+    <w:name w:val="Footer Char"/>
+    <w:basedOn w:val="DefaultParagraphFont"/>
+    <w:link w:val="Footer"/>
+    <w:uiPriority w:val="99"/>
+    <w:rsid w:val="00F336B4"/>
+  </w:style>
+  <w:style w:type="character" w:styleId="PageNumber">
+    <w:name w:val="page number"/>
+    <w:basedOn w:val="DefaultParagraphFont"/>
+    <w:uiPriority w:val="99"/>
+    <w:semiHidden/>
+    <w:unhideWhenUsed/>
+    <w:rsid w:val="002379C8"/>
+  </w:style>
 </w:styles>
 </file>
 

</xml_diff>

<commit_message>
Finalzied design document v1, added calc. power diagram.
</commit_message>
<xml_diff>
--- a/design/Design Document.docx
+++ b/design/Design Document.docx
@@ -31,11 +31,20 @@
         <w:t>, 2022</w:t>
       </w:r>
     </w:p>
+    <w:p/>
     <w:p>
       <w:pPr>
         <w:jc w:val="center"/>
-      </w:pPr>
-      <w:r>
+        <w:rPr>
+          <w:b/>
+          <w:bCs/>
+        </w:rPr>
+      </w:pPr>
+      <w:r>
+        <w:rPr>
+          <w:b/>
+          <w:bCs/>
+        </w:rPr>
         <w:t>SimCity Project Design Document</w:t>
       </w:r>
     </w:p>
@@ -44,31 +53,7 @@
         <w:jc w:val="center"/>
       </w:pPr>
       <w:r>
-        <w:t>Trevonne Bridges</w:t>
-      </w:r>
-      <w:r>
-        <w:t xml:space="preserve">, </w:t>
-      </w:r>
-      <w:r>
-        <w:t>Chandler Garret</w:t>
-      </w:r>
-      <w:r>
-        <w:t xml:space="preserve">, </w:t>
-      </w:r>
-      <w:r>
-        <w:t>Nathan Jodoin</w:t>
-      </w:r>
-      <w:r>
-        <w:t xml:space="preserve">, and </w:t>
-      </w:r>
-      <w:r>
-        <w:t>Salma M</w:t>
-      </w:r>
-      <w:r>
-        <w:t>.</w:t>
-      </w:r>
-      <w:r>
-        <w:t xml:space="preserve"> </w:t>
+        <w:t xml:space="preserve">Trevonne Bridges, Chandler Garret, Nathan Jodoin, and Salma M. </w:t>
       </w:r>
       <w:proofErr w:type="spellStart"/>
       <w:r>
@@ -170,15 +155,7 @@
     <w:p/>
     <w:p>
       <w:r>
-        <w:t xml:space="preserve">Above </w:t>
-      </w:r>
-      <w:r>
-        <w:t xml:space="preserve">is the UML Class diagram designating the relationships between each of our classes, including logical data requirements. The map struct is an implementation of zone child objects in a two-dimensional array, bounded by an X and Y size. </w:t>
-      </w:r>
-    </w:p>
-    <w:p>
-      <w:r>
-        <w:t>The zone class has 7 children, including 3 functional classes and 4 simple children</w:t>
+        <w:t>The map struct is an implementation of zone child objects in a two-dimensional array, bounded by an X and Y size. The zone class has 7 children, including 3 functional classes and 4 simple children</w:t>
       </w:r>
       <w:r>
         <w:t xml:space="preserve"> representing non-functional data. The three functional zones have populations which are modified by a series of global functions. For growth in industrial and commercial zones, workers are assigned from residential zones. As population increases for commercial zones, goods are transferred from industrial to commercial zones.</w:t>
@@ -200,6 +177,7 @@
           <w:bCs/>
           <w:u w:val="single"/>
         </w:rPr>
+        <w:lastRenderedPageBreak/>
         <w:t xml:space="preserve">Process </w:t>
       </w:r>
       <w:r>
@@ -371,7 +349,7 @@
         </w:rPr>
         <w:lastRenderedPageBreak/>
         <w:drawing>
-          <wp:anchor distT="0" distB="0" distL="114300" distR="114300" simplePos="0" relativeHeight="251661312" behindDoc="0" locked="0" layoutInCell="1" allowOverlap="1" wp14:anchorId="1582EE90" wp14:editId="0543C108">
+          <wp:anchor distT="0" distB="0" distL="114300" distR="114300" simplePos="0" relativeHeight="251661312" behindDoc="0" locked="0" layoutInCell="1" allowOverlap="1" wp14:anchorId="1582EE90" wp14:editId="753E90E0">
             <wp:simplePos x="0" y="0"/>
             <wp:positionH relativeFrom="column">
               <wp:posOffset>495300</wp:posOffset>
@@ -428,6 +406,13 @@
       </w:r>
     </w:p>
     <w:p>
+      <w:pPr>
+        <w:jc w:val="center"/>
+        <w:rPr>
+          <w:b/>
+          <w:bCs/>
+        </w:rPr>
+      </w:pPr>
       <w:r>
         <w:fldChar w:fldCharType="begin"/>
       </w:r>
@@ -457,22 +442,46 @@
       </w:r>
       <w:r>
         <w:rPr>
+          <w:b/>
+          <w:bCs/>
+        </w:rPr>
+        <w:lastRenderedPageBreak/>
+        <w:t xml:space="preserve">Level 1 – </w:t>
+      </w:r>
+      <w:r>
+        <w:rPr>
+          <w:b/>
+          <w:bCs/>
+        </w:rPr>
+        <w:t>Calculate Powered</w:t>
+      </w:r>
+      <w:r>
+        <w:rPr>
+          <w:b/>
+          <w:bCs/>
           <w:noProof/>
         </w:rPr>
-        <w:lastRenderedPageBreak/>
+        <w:t xml:space="preserve"> </w:t>
+      </w:r>
+      <w:r>
+        <w:rPr>
+          <w:b/>
+          <w:bCs/>
+          <w:noProof/>
+        </w:rPr>
         <w:drawing>
-          <wp:anchor distT="0" distB="0" distL="114300" distR="114300" simplePos="0" relativeHeight="251662336" behindDoc="0" locked="0" layoutInCell="1" allowOverlap="1" wp14:anchorId="3353AD71" wp14:editId="4A2078D0">
+          <wp:anchor distT="0" distB="0" distL="114300" distR="114300" simplePos="0" relativeHeight="251664384" behindDoc="0" locked="0" layoutInCell="1" allowOverlap="1" wp14:anchorId="7DFAB0CC" wp14:editId="2D97E708">
             <wp:simplePos x="0" y="0"/>
             <wp:positionH relativeFrom="column">
-              <wp:posOffset>-371475</wp:posOffset>
+              <wp:posOffset>971550</wp:posOffset>
             </wp:positionH>
             <wp:positionV relativeFrom="paragraph">
-              <wp:posOffset>0</wp:posOffset>
+              <wp:posOffset>266700</wp:posOffset>
             </wp:positionV>
-            <wp:extent cx="6696075" cy="4443095"/>
-            <wp:effectExtent l="0" t="0" r="0" b="1905"/>
+            <wp:extent cx="3705225" cy="3639820"/>
+            <wp:effectExtent l="0" t="0" r="3175" b="5080"/>
             <wp:wrapSquare wrapText="bothSides"/>
-            <wp:docPr id="8" name="Picture 8" descr="Diagram&#10;&#10;Description automatically generated"/>
+            <wp:docPr id="4" name="Picture 4" descr="Diagram&#10;&#10;Description automatically generated"/>
             <wp:cNvGraphicFramePr>
               <a:graphicFrameLocks xmlns:a="http://schemas.openxmlformats.org/drawingml/2006/main" noChangeAspect="1"/>
             </wp:cNvGraphicFramePr>
@@ -480,11 +489,11 @@
               <a:graphicData uri="http://schemas.openxmlformats.org/drawingml/2006/picture">
                 <pic:pic xmlns:pic="http://schemas.openxmlformats.org/drawingml/2006/picture">
                   <pic:nvPicPr>
-                    <pic:cNvPr id="8" name="Picture 8" descr="Diagram&#10;&#10;Description automatically generated"/>
+                    <pic:cNvPr id="4" name="Picture 4" descr="Diagram&#10;&#10;Description automatically generated"/>
                     <pic:cNvPicPr/>
                   </pic:nvPicPr>
                   <pic:blipFill>
-                    <a:blip r:embed="rId11" cstate="print">
+                    <a:blip r:embed="rId11">
                       <a:extLst>
                         <a:ext uri="{28A0092B-C50C-407E-A947-70E740481C1C}">
                           <a14:useLocalDpi xmlns:a14="http://schemas.microsoft.com/office/drawing/2010/main" val="0"/>
@@ -498,7 +507,7 @@
                   <pic:spPr>
                     <a:xfrm>
                       <a:off x="0" y="0"/>
-                      <a:ext cx="6696075" cy="4443095"/>
+                      <a:ext cx="3705225" cy="3639820"/>
                     </a:xfrm>
                     <a:prstGeom prst="rect">
                       <a:avLst/>
@@ -517,7 +526,66 @@
         </w:drawing>
       </w:r>
       <w:r>
-        <w:br w:type="page"/>
+        <w:rPr>
+          <w:b/>
+          <w:bCs/>
+          <w:noProof/>
+        </w:rPr>
+        <w:drawing>
+          <wp:anchor distT="0" distB="0" distL="114300" distR="114300" simplePos="0" relativeHeight="251662336" behindDoc="0" locked="0" layoutInCell="1" allowOverlap="1" wp14:anchorId="3353AD71" wp14:editId="371EA763">
+            <wp:simplePos x="0" y="0"/>
+            <wp:positionH relativeFrom="column">
+              <wp:posOffset>-219075</wp:posOffset>
+            </wp:positionH>
+            <wp:positionV relativeFrom="paragraph">
+              <wp:posOffset>4002405</wp:posOffset>
+            </wp:positionV>
+            <wp:extent cx="6362700" cy="4221480"/>
+            <wp:effectExtent l="0" t="0" r="0" b="0"/>
+            <wp:wrapSquare wrapText="bothSides"/>
+            <wp:docPr id="8" name="Picture 8" descr="Diagram&#10;&#10;Description automatically generated"/>
+            <wp:cNvGraphicFramePr>
+              <a:graphicFrameLocks xmlns:a="http://schemas.openxmlformats.org/drawingml/2006/main" noChangeAspect="1"/>
+            </wp:cNvGraphicFramePr>
+            <a:graphic xmlns:a="http://schemas.openxmlformats.org/drawingml/2006/main">
+              <a:graphicData uri="http://schemas.openxmlformats.org/drawingml/2006/picture">
+                <pic:pic xmlns:pic="http://schemas.openxmlformats.org/drawingml/2006/picture">
+                  <pic:nvPicPr>
+                    <pic:cNvPr id="8" name="Picture 8" descr="Diagram&#10;&#10;Description automatically generated"/>
+                    <pic:cNvPicPr/>
+                  </pic:nvPicPr>
+                  <pic:blipFill>
+                    <a:blip r:embed="rId12" cstate="print">
+                      <a:extLst>
+                        <a:ext uri="{28A0092B-C50C-407E-A947-70E740481C1C}">
+                          <a14:useLocalDpi xmlns:a14="http://schemas.microsoft.com/office/drawing/2010/main" val="0"/>
+                        </a:ext>
+                      </a:extLst>
+                    </a:blip>
+                    <a:stretch>
+                      <a:fillRect/>
+                    </a:stretch>
+                  </pic:blipFill>
+                  <pic:spPr>
+                    <a:xfrm>
+                      <a:off x="0" y="0"/>
+                      <a:ext cx="6362700" cy="4221480"/>
+                    </a:xfrm>
+                    <a:prstGeom prst="rect">
+                      <a:avLst/>
+                    </a:prstGeom>
+                  </pic:spPr>
+                </pic:pic>
+              </a:graphicData>
+            </a:graphic>
+            <wp14:sizeRelH relativeFrom="page">
+              <wp14:pctWidth>0</wp14:pctWidth>
+            </wp14:sizeRelH>
+            <wp14:sizeRelV relativeFrom="page">
+              <wp14:pctHeight>0</wp14:pctHeight>
+            </wp14:sizeRelV>
+          </wp:anchor>
+        </w:drawing>
       </w:r>
     </w:p>
     <w:p>
@@ -525,6 +593,7 @@
         <w:tabs>
           <w:tab w:val="center" w:pos="4680"/>
         </w:tabs>
+        <w:jc w:val="center"/>
         <w:rPr>
           <w:b/>
         </w:rPr>
@@ -558,7 +627,7 @@
                     <pic:cNvPicPr/>
                   </pic:nvPicPr>
                   <pic:blipFill>
-                    <a:blip r:embed="rId12">
+                    <a:blip r:embed="rId13">
                       <a:extLst>
                         <a:ext uri="{28A0092B-C50C-407E-A947-70E740481C1C}">
                           <a14:useLocalDpi xmlns:a14="http://schemas.microsoft.com/office/drawing/2010/main" val="0"/>
@@ -594,13 +663,7 @@
         <w:rPr>
           <w:b/>
         </w:rPr>
-        <w:t>Level 1</w:t>
-      </w:r>
-      <w:r>
-        <w:rPr>
-          <w:b/>
-        </w:rPr>
-        <w:t xml:space="preserve"> – Analysis Process Flow Diagram</w:t>
+        <w:t>Level 1 – Analysis Process Flow Diagram</w:t>
       </w:r>
     </w:p>
     <w:p>
@@ -1030,8 +1093,8 @@
       </w:r>
     </w:p>
     <w:sectPr>
-      <w:footerReference w:type="even" r:id="rId13"/>
-      <w:footerReference w:type="default" r:id="rId14"/>
+      <w:footerReference w:type="even" r:id="rId14"/>
+      <w:footerReference w:type="default" r:id="rId15"/>
       <w:pgSz w:w="12240" w:h="15840"/>
       <w:pgMar w:top="1440" w:right="1440" w:bottom="1440" w:left="1440" w:header="720" w:footer="720" w:gutter="0"/>
       <w:pgNumType w:start="1"/>
@@ -2322,6 +2385,24 @@
     <w:unhideWhenUsed/>
     <w:rsid w:val="002379C8"/>
   </w:style>
+  <w:style w:type="paragraph" w:styleId="Date">
+    <w:name w:val="Date"/>
+    <w:basedOn w:val="Normal"/>
+    <w:next w:val="Normal"/>
+    <w:link w:val="DateChar"/>
+    <w:uiPriority w:val="99"/>
+    <w:semiHidden/>
+    <w:unhideWhenUsed/>
+    <w:rsid w:val="002F5369"/>
+  </w:style>
+  <w:style w:type="character" w:customStyle="1" w:styleId="DateChar">
+    <w:name w:val="Date Char"/>
+    <w:basedOn w:val="DefaultParagraphFont"/>
+    <w:link w:val="Date"/>
+    <w:uiPriority w:val="99"/>
+    <w:semiHidden/>
+    <w:rsid w:val="002F5369"/>
+  </w:style>
 </w:styles>
 </file>
 

</xml_diff>

<commit_message>
Added update zone to design doc
</commit_message>
<xml_diff>
--- a/design/Design Document.docx
+++ b/design/Design Document.docx
@@ -53,13 +53,8 @@
         <w:jc w:val="center"/>
       </w:pPr>
       <w:r>
-        <w:t xml:space="preserve">Trevonne Bridges, Chandler Garret, Nathan Jodoin, and Salma M. </w:t>
-      </w:r>
-      <w:proofErr w:type="spellStart"/>
-      <w:r>
-        <w:t>Omary</w:t>
-      </w:r>
-      <w:proofErr w:type="spellEnd"/>
+        <w:t>Trevonne Bridges, Chandler Garret, Nathan Jodoin, and Salma M. Omary</w:t>
+      </w:r>
     </w:p>
     <w:p>
       <w:pPr>
@@ -446,14 +441,7 @@
           <w:bCs/>
         </w:rPr>
         <w:lastRenderedPageBreak/>
-        <w:t xml:space="preserve">Level 1 – </w:t>
-      </w:r>
-      <w:r>
-        <w:rPr>
-          <w:b/>
-          <w:bCs/>
-        </w:rPr>
-        <w:t>Calculate Powered</w:t>
+        <w:t>Level 1 – Calculate Powered</w:t>
       </w:r>
       <w:r>
         <w:rPr>
@@ -590,6 +578,101 @@
     </w:p>
     <w:p>
       <w:pPr>
+        <w:rPr>
+          <w:b/>
+        </w:rPr>
+      </w:pPr>
+      <w:r>
+        <w:rPr>
+          <w:b/>
+        </w:rPr>
+        <w:br w:type="page"/>
+      </w:r>
+    </w:p>
+    <w:p>
+      <w:pPr>
+        <w:jc w:val="center"/>
+        <w:rPr>
+          <w:b/>
+        </w:rPr>
+      </w:pPr>
+      <w:r>
+        <w:rPr>
+          <w:b/>
+          <w:noProof/>
+        </w:rPr>
+        <w:lastRenderedPageBreak/>
+        <w:drawing>
+          <wp:anchor distT="0" distB="0" distL="114300" distR="114300" simplePos="0" relativeHeight="251665408" behindDoc="0" locked="0" layoutInCell="1" allowOverlap="1" wp14:anchorId="1A1A4DFD" wp14:editId="546930C1">
+            <wp:simplePos x="0" y="0"/>
+            <wp:positionH relativeFrom="column">
+              <wp:posOffset>451</wp:posOffset>
+            </wp:positionH>
+            <wp:positionV relativeFrom="paragraph">
+              <wp:posOffset>304800</wp:posOffset>
+            </wp:positionV>
+            <wp:extent cx="6086475" cy="7108082"/>
+            <wp:effectExtent l="0" t="0" r="0" b="4445"/>
+            <wp:wrapSquare wrapText="bothSides"/>
+            <wp:docPr id="5" name="Picture 5" descr="Diagram&#10;&#10;Description automatically generated"/>
+            <wp:cNvGraphicFramePr>
+              <a:graphicFrameLocks xmlns:a="http://schemas.openxmlformats.org/drawingml/2006/main" noChangeAspect="1"/>
+            </wp:cNvGraphicFramePr>
+            <a:graphic xmlns:a="http://schemas.openxmlformats.org/drawingml/2006/main">
+              <a:graphicData uri="http://schemas.openxmlformats.org/drawingml/2006/picture">
+                <pic:pic xmlns:pic="http://schemas.openxmlformats.org/drawingml/2006/picture">
+                  <pic:nvPicPr>
+                    <pic:cNvPr id="5" name="Picture 5" descr="Diagram&#10;&#10;Description automatically generated"/>
+                    <pic:cNvPicPr/>
+                  </pic:nvPicPr>
+                  <pic:blipFill>
+                    <a:blip r:embed="rId13">
+                      <a:extLst>
+                        <a:ext uri="{28A0092B-C50C-407E-A947-70E740481C1C}">
+                          <a14:useLocalDpi xmlns:a14="http://schemas.microsoft.com/office/drawing/2010/main" val="0"/>
+                        </a:ext>
+                      </a:extLst>
+                    </a:blip>
+                    <a:stretch>
+                      <a:fillRect/>
+                    </a:stretch>
+                  </pic:blipFill>
+                  <pic:spPr>
+                    <a:xfrm>
+                      <a:off x="0" y="0"/>
+                      <a:ext cx="6086475" cy="7108082"/>
+                    </a:xfrm>
+                    <a:prstGeom prst="rect">
+                      <a:avLst/>
+                    </a:prstGeom>
+                  </pic:spPr>
+                </pic:pic>
+              </a:graphicData>
+            </a:graphic>
+            <wp14:sizeRelH relativeFrom="page">
+              <wp14:pctWidth>0</wp14:pctWidth>
+            </wp14:sizeRelH>
+            <wp14:sizeRelV relativeFrom="page">
+              <wp14:pctHeight>0</wp14:pctHeight>
+            </wp14:sizeRelV>
+          </wp:anchor>
+        </w:drawing>
+      </w:r>
+      <w:r>
+        <w:rPr>
+          <w:b/>
+        </w:rPr>
+        <w:t>Level 1 – Update Zones</w:t>
+      </w:r>
+      <w:r>
+        <w:rPr>
+          <w:b/>
+        </w:rPr>
+        <w:br w:type="page"/>
+      </w:r>
+    </w:p>
+    <w:p>
+      <w:pPr>
         <w:tabs>
           <w:tab w:val="center" w:pos="4680"/>
         </w:tabs>
@@ -627,7 +710,7 @@
                     <pic:cNvPicPr/>
                   </pic:nvPicPr>
                   <pic:blipFill>
-                    <a:blip r:embed="rId13">
+                    <a:blip r:embed="rId14">
                       <a:extLst>
                         <a:ext uri="{28A0092B-C50C-407E-A947-70E740481C1C}">
                           <a14:useLocalDpi xmlns:a14="http://schemas.microsoft.com/office/drawing/2010/main" val="0"/>
@@ -1093,8 +1176,8 @@
       </w:r>
     </w:p>
     <w:sectPr>
-      <w:footerReference w:type="even" r:id="rId14"/>
-      <w:footerReference w:type="default" r:id="rId15"/>
+      <w:footerReference w:type="even" r:id="rId15"/>
+      <w:footerReference w:type="default" r:id="rId16"/>
       <w:pgSz w:w="12240" w:h="15840"/>
       <w:pgMar w:top="1440" w:right="1440" w:bottom="1440" w:left="1440" w:header="720" w:footer="720" w:gutter="0"/>
       <w:pgNumType w:start="1"/>

</xml_diff>